<commit_message>
Added package view to docx
</commit_message>
<xml_diff>
--- a/docs/SAD1.docx
+++ b/docs/SAD1.docx
@@ -15,9 +15,6 @@
     <w:p>
       <w:pPr>
         <w:pStyle w:val="Ttulo"/>
-        <w:rPr>
-          <w:rFonts w:hint="eastAsia"/>
-        </w:rPr>
       </w:pPr>
       <w:r>
         <w:t>Documentación de Arquitectura y Diseño (SAD)</w:t>
@@ -25,15 +22,12 @@
     </w:p>
     <w:p>
       <w:pPr>
-        <w:pStyle w:val="Subttulo"/>
+        <w:pStyle w:val="Subtitle"/>
       </w:pPr>
     </w:p>
     <w:p>
       <w:pPr>
         <w:pStyle w:val="Ttulo"/>
-        <w:rPr>
-          <w:rFonts w:hint="eastAsia"/>
-        </w:rPr>
       </w:pPr>
     </w:p>
     <w:p>
@@ -46,6 +40,7 @@
       <w:r>
         <w:rPr>
           <w:noProof/>
+          <w:lang w:val="en-US" w:eastAsia="en-US"/>
         </w:rPr>
         <mc:AlternateContent>
           <mc:Choice Requires="wpg">
@@ -198,9 +193,6 @@
     <w:p>
       <w:pPr>
         <w:pStyle w:val="Ttulo"/>
-        <w:rPr>
-          <w:rFonts w:hint="eastAsia"/>
-        </w:rPr>
       </w:pPr>
       <w:r>
         <w:lastRenderedPageBreak/>
@@ -209,7 +201,7 @@
     </w:p>
     <w:p>
       <w:pPr>
-        <w:pStyle w:val="Subttulo"/>
+        <w:pStyle w:val="Subtitle"/>
       </w:pPr>
     </w:p>
     <w:p>
@@ -233,6 +225,7 @@
       <w:r>
         <w:rPr>
           <w:noProof/>
+          <w:lang w:val="en-US" w:eastAsia="en-US"/>
         </w:rPr>
         <w:drawing>
           <wp:anchor distT="152400" distB="152400" distL="152400" distR="152400" simplePos="0" relativeHeight="251660288" behindDoc="0" locked="0" layoutInCell="1" allowOverlap="1" wp14:anchorId="6C703E60" wp14:editId="2915C7F6">
@@ -314,12 +307,26 @@
         <w:rPr>
           <w:rFonts w:eastAsia="Arial Unicode MS" w:cs="Arial Unicode MS"/>
         </w:rPr>
-        <w:t>das al desarrollo del proyecto para el Hospital Cardiológico de Santa Fé.</w:t>
+        <w:t xml:space="preserve">das al desarrollo del proyecto para el Hospital Cardiológico de Santa </w:t>
+      </w:r>
+      <w:proofErr w:type="spellStart"/>
+      <w:r>
+        <w:rPr>
+          <w:rFonts w:eastAsia="Arial Unicode MS" w:cs="Arial Unicode MS"/>
+        </w:rPr>
+        <w:t>Fé</w:t>
+      </w:r>
+      <w:proofErr w:type="spellEnd"/>
+      <w:r>
+        <w:rPr>
+          <w:rFonts w:eastAsia="Arial Unicode MS" w:cs="Arial Unicode MS"/>
+        </w:rPr>
+        <w:t>.</w:t>
       </w:r>
     </w:p>
     <w:tbl>
       <w:tblPr>
-        <w:tblStyle w:val="TableNormal"/>
+        <w:tblStyle w:val="TableNormal1"/>
         <w:tblW w:w="9020" w:type="dxa"/>
         <w:tblInd w:w="108" w:type="dxa"/>
         <w:tblBorders>
@@ -777,7 +784,15 @@
               <w:jc w:val="center"/>
             </w:pPr>
             <w:r>
-              <w:t>La aplicación debe recibir los datos de los sensores proporcionados por Thing Word S.A.S</w:t>
+              <w:t xml:space="preserve">La aplicación debe recibir los datos de los sensores proporcionados por </w:t>
+            </w:r>
+            <w:proofErr w:type="spellStart"/>
+            <w:r>
+              <w:t>Thing</w:t>
+            </w:r>
+            <w:proofErr w:type="spellEnd"/>
+            <w:r>
+              <w:t xml:space="preserve"> Word S.A.S</w:t>
             </w:r>
           </w:p>
         </w:tc>
@@ -865,7 +880,7 @@
     </w:p>
     <w:p>
       <w:pPr>
-        <w:pStyle w:val="Subttulo"/>
+        <w:pStyle w:val="Subtitle"/>
       </w:pPr>
       <w:r>
         <w:rPr>
@@ -876,7 +891,7 @@
     </w:p>
     <w:tbl>
       <w:tblPr>
-        <w:tblStyle w:val="TableNormal"/>
+        <w:tblStyle w:val="TableNormal1"/>
         <w:tblW w:w="9020" w:type="dxa"/>
         <w:tblInd w:w="108" w:type="dxa"/>
         <w:tblBorders>
@@ -1346,12 +1361,14 @@
             <w:pPr>
               <w:pStyle w:val="Estilodetabla3"/>
             </w:pPr>
+            <w:proofErr w:type="spellStart"/>
             <w:r>
               <w:rPr>
                 <w:rFonts w:eastAsia="Arial Unicode MS" w:cs="Arial Unicode MS"/>
               </w:rPr>
               <w:t>Overload</w:t>
             </w:r>
+            <w:proofErr w:type="spellEnd"/>
           </w:p>
         </w:tc>
       </w:tr>
@@ -1429,7 +1446,7 @@
     </w:p>
     <w:p>
       <w:pPr>
-        <w:pStyle w:val="Subttulo"/>
+        <w:pStyle w:val="Subtitle"/>
       </w:pPr>
       <w:r>
         <w:rPr>
@@ -1445,7 +1462,7 @@
     </w:p>
     <w:tbl>
       <w:tblPr>
-        <w:tblStyle w:val="TableNormal"/>
+        <w:tblStyle w:val="TableNormal1"/>
         <w:tblW w:w="9020" w:type="dxa"/>
         <w:jc w:val="center"/>
         <w:tblBorders>
@@ -1922,12 +1939,14 @@
             <w:pPr>
               <w:pStyle w:val="Estilodetabla3"/>
             </w:pPr>
+            <w:proofErr w:type="spellStart"/>
             <w:r>
               <w:rPr>
                 <w:rFonts w:eastAsia="Arial Unicode MS" w:cs="Arial Unicode MS"/>
               </w:rPr>
               <w:t>Overload</w:t>
             </w:r>
+            <w:proofErr w:type="spellEnd"/>
           </w:p>
         </w:tc>
       </w:tr>
@@ -2014,8 +2033,6 @@
       <w:pPr>
         <w:pStyle w:val="Cuerpo2"/>
       </w:pPr>
-      <w:bookmarkStart w:id="0" w:name="_GoBack"/>
-      <w:bookmarkEnd w:id="0"/>
     </w:p>
     <w:p>
       <w:pPr>
@@ -2028,7 +2045,7 @@
     </w:p>
     <w:tbl>
       <w:tblPr>
-        <w:tblStyle w:val="TableNormal"/>
+        <w:tblStyle w:val="TableNormal1"/>
         <w:tblW w:w="9020" w:type="dxa"/>
         <w:jc w:val="center"/>
         <w:tblBorders>
@@ -2597,7 +2614,7 @@
     </w:p>
     <w:tbl>
       <w:tblPr>
-        <w:tblStyle w:val="TableNormal"/>
+        <w:tblStyle w:val="TableNormal1"/>
         <w:tblW w:w="9020" w:type="dxa"/>
         <w:jc w:val="center"/>
         <w:tblBorders>
@@ -3166,7 +3183,7 @@
     </w:p>
     <w:tbl>
       <w:tblPr>
-        <w:tblStyle w:val="TableNormal"/>
+        <w:tblStyle w:val="TableNormal1"/>
         <w:tblW w:w="9020" w:type="dxa"/>
         <w:tblInd w:w="108" w:type="dxa"/>
         <w:tblBorders>
@@ -3923,7 +3940,7 @@
     </w:p>
     <w:p>
       <w:pPr>
-        <w:pStyle w:val="Subttulo"/>
+        <w:pStyle w:val="Subtitle"/>
       </w:pPr>
       <w:r>
         <w:rPr>
@@ -3934,6 +3951,7 @@
       <w:r>
         <w:rPr>
           <w:noProof/>
+          <w:lang w:val="en-US" w:eastAsia="en-US"/>
         </w:rPr>
         <w:drawing>
           <wp:anchor distT="152400" distB="152400" distL="152400" distR="152400" simplePos="0" relativeHeight="251661312" behindDoc="0" locked="0" layoutInCell="1" allowOverlap="1" wp14:anchorId="43A4EF2D" wp14:editId="29785DC7">
@@ -4002,7 +4020,7 @@
     </w:p>
     <w:p>
       <w:pPr>
-        <w:pStyle w:val="Subttulo"/>
+        <w:pStyle w:val="Subtitle"/>
       </w:pPr>
       <w:r>
         <w:rPr>
@@ -4013,7 +4031,10 @@
     </w:p>
     <w:p>
       <w:pPr>
-        <w:pStyle w:val="Subttulo"/>
+        <w:pStyle w:val="Subtitle"/>
+        <w:rPr>
+          <w:rFonts w:eastAsia="Arial Unicode MS" w:cs="Arial Unicode MS"/>
+        </w:rPr>
       </w:pPr>
       <w:r>
         <w:rPr>
@@ -4024,7 +4045,98 @@
     </w:p>
     <w:p>
       <w:pPr>
-        <w:pStyle w:val="Subttulo"/>
+        <w:pStyle w:val="Subtitle"/>
+        <w:rPr>
+          <w:rFonts w:eastAsia="Arial Unicode MS" w:cs="Arial Unicode MS"/>
+        </w:rPr>
+      </w:pPr>
+      <w:r>
+        <w:rPr>
+          <w:rFonts w:eastAsia="Arial Unicode MS" w:cs="Arial Unicode MS"/>
+        </w:rPr>
+        <w:t xml:space="preserve">Diagrama de </w:t>
+      </w:r>
+      <w:r>
+        <w:rPr>
+          <w:rFonts w:eastAsia="Arial Unicode MS" w:cs="Arial Unicode MS"/>
+        </w:rPr>
+        <w:t>paquetes</w:t>
+      </w:r>
+    </w:p>
+    <w:p>
+      <w:pPr>
+        <w:pStyle w:val="Cuerpo2"/>
+      </w:pPr>
+    </w:p>
+    <w:p>
+      <w:pPr>
+        <w:pStyle w:val="Cuerpo2"/>
+      </w:pPr>
+    </w:p>
+    <w:p>
+      <w:pPr>
+        <w:pStyle w:val="Cuerpo2"/>
+      </w:pPr>
+      <w:bookmarkStart w:id="0" w:name="_GoBack"/>
+      <w:r>
+        <w:rPr>
+          <w:noProof/>
+          <w:lang w:val="en-US" w:eastAsia="en-US"/>
+        </w:rPr>
+        <w:drawing>
+          <wp:inline distT="0" distB="0" distL="0" distR="0" wp14:anchorId="60D1CEB5" wp14:editId="11CADCF3">
+            <wp:extent cx="5729605" cy="3877310"/>
+            <wp:effectExtent l="0" t="0" r="10795" b="8890"/>
+            <wp:docPr id="4" name="Picture 4" descr="../../../../Desktop/Screen%20Shot%202017-03-08%20at%209.33.41%20PM.p"/>
+            <wp:cNvGraphicFramePr>
+              <a:graphicFrameLocks xmlns:a="http://schemas.openxmlformats.org/drawingml/2006/main" noChangeAspect="1"/>
+            </wp:cNvGraphicFramePr>
+            <a:graphic xmlns:a="http://schemas.openxmlformats.org/drawingml/2006/main">
+              <a:graphicData uri="http://schemas.openxmlformats.org/drawingml/2006/picture">
+                <pic:pic xmlns:pic="http://schemas.openxmlformats.org/drawingml/2006/picture">
+                  <pic:nvPicPr>
+                    <pic:cNvPr id="0" name="Picture 2" descr="../../../../Desktop/Screen%20Shot%202017-03-08%20at%209.33.41%20PM.p"/>
+                    <pic:cNvPicPr>
+                      <a:picLocks noChangeAspect="1" noChangeArrowheads="1"/>
+                    </pic:cNvPicPr>
+                  </pic:nvPicPr>
+                  <pic:blipFill>
+                    <a:blip r:embed="rId12" cstate="print">
+                      <a:extLst>
+                        <a:ext uri="{28A0092B-C50C-407E-A947-70E740481C1C}">
+                          <a14:useLocalDpi xmlns:a14="http://schemas.microsoft.com/office/drawing/2010/main" val="0"/>
+                        </a:ext>
+                      </a:extLst>
+                    </a:blip>
+                    <a:srcRect/>
+                    <a:stretch>
+                      <a:fillRect/>
+                    </a:stretch>
+                  </pic:blipFill>
+                  <pic:spPr bwMode="auto">
+                    <a:xfrm>
+                      <a:off x="0" y="0"/>
+                      <a:ext cx="5729605" cy="3877310"/>
+                    </a:xfrm>
+                    <a:prstGeom prst="rect">
+                      <a:avLst/>
+                    </a:prstGeom>
+                    <a:noFill/>
+                    <a:ln>
+                      <a:noFill/>
+                    </a:ln>
+                  </pic:spPr>
+                </pic:pic>
+              </a:graphicData>
+            </a:graphic>
+          </wp:inline>
+        </w:drawing>
+      </w:r>
+      <w:bookmarkEnd w:id="0"/>
+    </w:p>
+    <w:p>
+      <w:pPr>
+        <w:pStyle w:val="Subtitle"/>
         <w:rPr>
           <w:rFonts w:eastAsia="Arial Unicode MS" w:cs="Arial Unicode MS"/>
         </w:rPr>
@@ -4043,8 +4155,8 @@
       <w:r>
         <w:rPr>
           <w:noProof/>
+          <w:lang w:val="en-US" w:eastAsia="en-US"/>
         </w:rPr>
-        <w:lastRenderedPageBreak/>
         <w:drawing>
           <wp:inline distT="0" distB="0" distL="0" distR="0" wp14:anchorId="09B25943" wp14:editId="1A171B23">
             <wp:extent cx="5729605" cy="2488565"/>
@@ -4063,7 +4175,7 @@
                     </pic:cNvPicPr>
                   </pic:nvPicPr>
                   <pic:blipFill>
-                    <a:blip r:embed="rId12">
+                    <a:blip r:embed="rId13">
                       <a:extLst>
                         <a:ext uri="{28A0092B-C50C-407E-A947-70E740481C1C}">
                           <a14:useLocalDpi xmlns:a14="http://schemas.microsoft.com/office/drawing/2010/main" val="0"/>
@@ -4097,7 +4209,7 @@
     </w:p>
     <w:p>
       <w:pPr>
-        <w:pStyle w:val="Subttulo"/>
+        <w:pStyle w:val="Subtitle"/>
         <w:rPr>
           <w:rFonts w:eastAsia="Arial Unicode MS" w:cs="Arial Unicode MS"/>
         </w:rPr>
@@ -4121,7 +4233,9 @@
       <w:r>
         <w:rPr>
           <w:noProof/>
+          <w:lang w:val="en-US" w:eastAsia="en-US"/>
         </w:rPr>
+        <w:lastRenderedPageBreak/>
         <w:drawing>
           <wp:inline distT="0" distB="0" distL="0" distR="0" wp14:anchorId="0378BF3F" wp14:editId="4A4D89D6">
             <wp:extent cx="5718175" cy="4780280"/>
@@ -4140,7 +4254,7 @@
                     </pic:cNvPicPr>
                   </pic:nvPicPr>
                   <pic:blipFill>
-                    <a:blip r:embed="rId13">
+                    <a:blip r:embed="rId14">
                       <a:extLst>
                         <a:ext uri="{28A0092B-C50C-407E-A947-70E740481C1C}">
                           <a14:useLocalDpi xmlns:a14="http://schemas.microsoft.com/office/drawing/2010/main" val="0"/>
@@ -4173,8 +4287,8 @@
       </w:r>
     </w:p>
     <w:sectPr>
-      <w:headerReference w:type="default" r:id="rId14"/>
-      <w:footerReference w:type="default" r:id="rId15"/>
+      <w:headerReference w:type="default" r:id="rId15"/>
+      <w:footerReference w:type="default" r:id="rId16"/>
       <w:pgSz w:w="11900" w:h="16840"/>
       <w:pgMar w:top="1440" w:right="1440" w:bottom="1440" w:left="1440" w:header="720" w:footer="720" w:gutter="0"/>
       <w:cols w:space="720"/>
@@ -4697,13 +4811,13 @@
       <w:lang w:val="en-US" w:eastAsia="en-US"/>
     </w:rPr>
   </w:style>
-  <w:style w:type="character" w:default="1" w:styleId="Fuentedeprrafopredeter">
+  <w:style w:type="character" w:default="1" w:styleId="DefaultParagraphFont">
     <w:name w:val="Default Paragraph Font"/>
     <w:uiPriority w:val="1"/>
     <w:semiHidden/>
     <w:unhideWhenUsed/>
   </w:style>
-  <w:style w:type="table" w:default="1" w:styleId="Tablanormal">
+  <w:style w:type="table" w:default="1" w:styleId="TableNormal">
     <w:name w:val="Normal Table"/>
     <w:uiPriority w:val="99"/>
     <w:semiHidden/>
@@ -4718,20 +4832,20 @@
       </w:tblCellMar>
     </w:tblPr>
   </w:style>
-  <w:style w:type="numbering" w:default="1" w:styleId="Sinlista">
+  <w:style w:type="numbering" w:default="1" w:styleId="NoList">
     <w:name w:val="No List"/>
     <w:uiPriority w:val="99"/>
     <w:semiHidden/>
     <w:unhideWhenUsed/>
   </w:style>
-  <w:style w:type="character" w:styleId="Hipervnculo">
+  <w:style w:type="character" w:styleId="Hyperlink">
     <w:name w:val="Hyperlink"/>
     <w:rPr>
       <w:u w:val="single"/>
     </w:rPr>
   </w:style>
-  <w:style w:type="table" w:customStyle="1" w:styleId="TableNormal">
-    <w:name w:val="Table Normal"/>
+  <w:style w:type="table" w:customStyle="1" w:styleId="TableNormal1">
+    <w:name w:val="Table Normal1"/>
     <w:tblPr>
       <w:tblInd w:w="0" w:type="dxa"/>
       <w:tblCellMar>
@@ -4796,7 +4910,7 @@
       <w:szCs w:val="24"/>
     </w:rPr>
   </w:style>
-  <w:style w:type="paragraph" w:styleId="Subttulo">
+  <w:style w:type="paragraph" w:styleId="Subtitle">
     <w:name w:val="Subtitle"/>
     <w:next w:val="Cuerpo2"/>
     <w:pPr>

</xml_diff>

<commit_message>
diagrama contexto en plantilla
</commit_message>
<xml_diff>
--- a/docs/SAD1.docx
+++ b/docs/SAD1.docx
@@ -4044,23 +4044,14 @@
     <w:p>
       <w:pPr>
         <w:pStyle w:val="Subttulo"/>
-      </w:pPr>
-      <w:r>
-        <w:rPr>
-          <w:rFonts w:eastAsia="Arial Unicode MS" w:cs="Arial Unicode MS"/>
-        </w:rPr>
-        <w:t>Diagrama de contexto</w:t>
-      </w:r>
-    </w:p>
-    <w:p>
-      <w:pPr>
-        <w:pStyle w:val="Subttulo"/>
         <w:rPr>
           <w:rFonts w:eastAsia="Arial Unicode MS" w:cs="Arial Unicode MS"/>
           <w:noProof/>
           <w:lang w:val="es-CO" w:eastAsia="es-CO"/>
         </w:rPr>
       </w:pPr>
+      <w:bookmarkStart w:id="0" w:name="_GoBack"/>
+      <w:bookmarkEnd w:id="0"/>
     </w:p>
     <w:p>
       <w:pPr>
@@ -4149,6 +4140,24 @@
     <w:p>
       <w:pPr>
         <w:pStyle w:val="Cuerpo2"/>
+        <w:rPr>
+          <w:noProof/>
+          <w:lang w:val="es-CO" w:eastAsia="es-CO"/>
+        </w:rPr>
+      </w:pPr>
+    </w:p>
+    <w:p>
+      <w:pPr>
+        <w:pStyle w:val="Cuerpo2"/>
+        <w:rPr>
+          <w:noProof/>
+          <w:lang w:val="es-CO" w:eastAsia="es-CO"/>
+        </w:rPr>
+      </w:pPr>
+    </w:p>
+    <w:p>
+      <w:pPr>
+        <w:pStyle w:val="Cuerpo2"/>
       </w:pPr>
       <w:r>
         <w:rPr>
@@ -4156,18 +4165,10 @@
           <w:lang w:val="es-CO" w:eastAsia="es-CO"/>
         </w:rPr>
         <w:drawing>
-          <wp:anchor distT="0" distB="0" distL="114300" distR="114300" simplePos="0" relativeHeight="251662336" behindDoc="0" locked="0" layoutInCell="1" allowOverlap="1" wp14:anchorId="66E5E940" wp14:editId="450AE38B">
-            <wp:simplePos x="0" y="0"/>
-            <wp:positionH relativeFrom="column">
-              <wp:posOffset>137795</wp:posOffset>
-            </wp:positionH>
-            <wp:positionV relativeFrom="paragraph">
-              <wp:posOffset>3691255</wp:posOffset>
-            </wp:positionV>
-            <wp:extent cx="5717540" cy="3946525"/>
-            <wp:effectExtent l="0" t="0" r="0" b="0"/>
-            <wp:wrapSquare wrapText="bothSides"/>
-            <wp:docPr id="5" name="Imagen 5" descr="D:\Docs JohnEdison\Escritorio\png\lenguaje diagrama de contexto.png"/>
+          <wp:inline distT="0" distB="0" distL="0" distR="0" wp14:anchorId="64F82A5F" wp14:editId="2AE64726">
+            <wp:extent cx="5727700" cy="3473815"/>
+            <wp:effectExtent l="0" t="0" r="6350" b="0"/>
+            <wp:docPr id="6" name="Imagen 6" descr="D:\Docs JohnEdison\Escritorio\png\lenguaje diagrama de contexto.png"/>
             <wp:cNvGraphicFramePr>
               <a:graphicFrameLocks xmlns:a="http://schemas.openxmlformats.org/drawingml/2006/main" noChangeAspect="1"/>
             </wp:cNvGraphicFramePr>
@@ -4175,7 +4176,7 @@
               <a:graphicData uri="http://schemas.openxmlformats.org/drawingml/2006/picture">
                 <pic:pic xmlns:pic="http://schemas.openxmlformats.org/drawingml/2006/picture">
                   <pic:nvPicPr>
-                    <pic:cNvPr id="0" name="Picture 2" descr="D:\Docs JohnEdison\Escritorio\png\lenguaje diagrama de contexto.png"/>
+                    <pic:cNvPr id="0" name="Picture 3" descr="D:\Docs JohnEdison\Escritorio\png\lenguaje diagrama de contexto.png"/>
                     <pic:cNvPicPr>
                       <a:picLocks noChangeAspect="1" noChangeArrowheads="1"/>
                     </pic:cNvPicPr>
@@ -4196,7 +4197,7 @@
                   <pic:spPr bwMode="auto">
                     <a:xfrm>
                       <a:off x="0" y="0"/>
-                      <a:ext cx="5717540" cy="3946525"/>
+                      <a:ext cx="5727700" cy="3473815"/>
                     </a:xfrm>
                     <a:prstGeom prst="rect">
                       <a:avLst/>
@@ -4209,13 +4210,7 @@
                 </pic:pic>
               </a:graphicData>
             </a:graphic>
-            <wp14:sizeRelH relativeFrom="page">
-              <wp14:pctWidth>0</wp14:pctWidth>
-            </wp14:sizeRelH>
-            <wp14:sizeRelV relativeFrom="page">
-              <wp14:pctHeight>0</wp14:pctHeight>
-            </wp14:sizeRelV>
-          </wp:anchor>
+          </wp:inline>
         </w:drawing>
       </w:r>
     </w:p>
@@ -4232,8 +4227,11 @@
           <w:rFonts w:eastAsia="Arial Unicode MS" w:cs="Arial Unicode MS"/>
         </w:rPr>
       </w:pPr>
-      <w:bookmarkStart w:id="0" w:name="_GoBack"/>
-      <w:bookmarkEnd w:id="0"/>
+    </w:p>
+    <w:p>
+      <w:pPr>
+        <w:pStyle w:val="Cuerpo2"/>
+      </w:pPr>
     </w:p>
     <w:p>
       <w:pPr>
@@ -4560,7 +4558,7 @@
       <w:rPr>
         <w:noProof/>
       </w:rPr>
-      <w:t>6</w:t>
+      <w:t>5</w:t>
     </w:r>
     <w:r>
       <w:fldChar w:fldCharType="end"/>

</xml_diff>

<commit_message>
Added relational model to SAAD
</commit_message>
<xml_diff>
--- a/docs/SAD1.docx
+++ b/docs/SAD1.docx
@@ -1,6 +1,6 @@
 
 <file path=word/document.xml><?xml version="1.0" encoding="utf-8"?>
-<w:document xmlns:wpc="http://schemas.microsoft.com/office/word/2010/wordprocessingCanvas" xmlns:mc="http://schemas.openxmlformats.org/markup-compatibility/2006" xmlns:o="urn:schemas-microsoft-com:office:office" xmlns:r="http://schemas.openxmlformats.org/officeDocument/2006/relationships" xmlns:m="http://schemas.openxmlformats.org/officeDocument/2006/math" xmlns:v="urn:schemas-microsoft-com:vml" xmlns:wp14="http://schemas.microsoft.com/office/word/2010/wordprocessingDrawing" xmlns:wp="http://schemas.openxmlformats.org/drawingml/2006/wordprocessingDrawing" xmlns:w10="urn:schemas-microsoft-com:office:word" xmlns:w="http://schemas.openxmlformats.org/wordprocessingml/2006/main" xmlns:w14="http://schemas.microsoft.com/office/word/2010/wordml" xmlns:wpg="http://schemas.microsoft.com/office/word/2010/wordprocessingGroup" xmlns:wpi="http://schemas.microsoft.com/office/word/2010/wordprocessingInk" xmlns:wne="http://schemas.microsoft.com/office/word/2006/wordml" xmlns:wps="http://schemas.microsoft.com/office/word/2010/wordprocessingShape" mc:Ignorable="w14 wp14">
+<w:document xmlns:wpc="http://schemas.microsoft.com/office/word/2010/wordprocessingCanvas" xmlns:mo="http://schemas.microsoft.com/office/mac/office/2008/main" xmlns:mc="http://schemas.openxmlformats.org/markup-compatibility/2006" xmlns:mv="urn:schemas-microsoft-com:mac:vml" xmlns:o="urn:schemas-microsoft-com:office:office" xmlns:r="http://schemas.openxmlformats.org/officeDocument/2006/relationships" xmlns:m="http://schemas.openxmlformats.org/officeDocument/2006/math" xmlns:v="urn:schemas-microsoft-com:vml" xmlns:wp14="http://schemas.microsoft.com/office/word/2010/wordprocessingDrawing" xmlns:wp="http://schemas.openxmlformats.org/drawingml/2006/wordprocessingDrawing" xmlns:w10="urn:schemas-microsoft-com:office:word" xmlns:w="http://schemas.openxmlformats.org/wordprocessingml/2006/main" xmlns:w14="http://schemas.microsoft.com/office/word/2010/wordml" xmlns:w15="http://schemas.microsoft.com/office/word/2012/wordml" xmlns:wpg="http://schemas.microsoft.com/office/word/2010/wordprocessingGroup" xmlns:wpi="http://schemas.microsoft.com/office/word/2010/wordprocessingInk" xmlns:wne="http://schemas.microsoft.com/office/word/2006/wordml" xmlns:wps="http://schemas.microsoft.com/office/word/2010/wordprocessingShape" mc:Ignorable="w14 w15 wp14">
   <w:body>
     <w:p>
       <w:pPr>
@@ -22,7 +22,7 @@
     </w:p>
     <w:p>
       <w:pPr>
-        <w:pStyle w:val="Subttulo"/>
+        <w:pStyle w:val="Subtitle"/>
       </w:pPr>
     </w:p>
     <w:p>
@@ -40,7 +40,7 @@
       <w:r>
         <w:rPr>
           <w:noProof/>
-          <w:lang w:val="es-CO" w:eastAsia="es-CO"/>
+          <w:lang w:val="en-US" w:eastAsia="en-US"/>
         </w:rPr>
         <mc:AlternateContent>
           <mc:Choice Requires="wpg">
@@ -78,7 +78,7 @@
                           </pic:cNvPicPr>
                         </pic:nvPicPr>
                         <pic:blipFill>
-                          <a:blip r:embed="rId7">
+                          <a:blip r:embed="rId6">
                             <a:extLst/>
                           </a:blip>
                           <a:stretch>
@@ -107,7 +107,7 @@
                           </pic:cNvPicPr>
                         </pic:nvPicPr>
                         <pic:blipFill>
-                          <a:blip r:embed="rId8">
+                          <a:blip r:embed="rId7">
                             <a:extLst/>
                           </a:blip>
                           <a:stretch>
@@ -131,7 +131,7 @@
               </wp:anchor>
             </w:drawing>
           </mc:Choice>
-          <mc:Fallback xmlns:w15="http://schemas.microsoft.com/office/word/2012/wordml" xmlns:mv="urn:schemas-microsoft-com:mac:vml" xmlns:mo="http://schemas.microsoft.com/office/mac/office/2008/main">
+          <mc:Fallback>
             <w:pict>
               <v:group id="_x0000_s1026" style="visibility:visible;position:absolute;margin-left:72.0pt;margin-top:236.0pt;width:453.0pt;height:306.2pt;z-index:251659264;mso-position-horizontal:absolute;mso-position-horizontal-relative:page;mso-position-vertical:absolute;mso-position-vertical-relative:page;mso-wrap-distance-left:12.0pt;mso-wrap-distance-top:12.0pt;mso-wrap-distance-right:12.0pt;mso-wrap-distance-bottom:12.0pt;" coordorigin="0,0" coordsize="5753128,3888205">
                 <w10:wrap type="topAndBottom" side="bothSides" anchorx="page" anchory="page"/>
@@ -201,7 +201,7 @@
     </w:p>
     <w:p>
       <w:pPr>
-        <w:pStyle w:val="Subttulo"/>
+        <w:pStyle w:val="Subtitle"/>
       </w:pPr>
     </w:p>
     <w:p>
@@ -225,7 +225,7 @@
       <w:r>
         <w:rPr>
           <w:noProof/>
-          <w:lang w:val="es-CO" w:eastAsia="es-CO"/>
+          <w:lang w:val="en-US" w:eastAsia="en-US"/>
         </w:rPr>
         <w:drawing>
           <wp:anchor distT="152400" distB="152400" distL="152400" distR="152400" simplePos="0" relativeHeight="251660288" behindDoc="0" locked="0" layoutInCell="1" allowOverlap="1" wp14:anchorId="6C703E60" wp14:editId="2915C7F6">
@@ -880,7 +880,7 @@
     </w:p>
     <w:p>
       <w:pPr>
-        <w:pStyle w:val="Subttulo"/>
+        <w:pStyle w:val="Subtitle"/>
       </w:pPr>
       <w:r>
         <w:rPr>
@@ -1446,7 +1446,7 @@
     </w:p>
     <w:p>
       <w:pPr>
-        <w:pStyle w:val="Subttulo"/>
+        <w:pStyle w:val="Subtitle"/>
       </w:pPr>
       <w:r>
         <w:rPr>
@@ -3939,7 +3939,7 @@
     </w:p>
     <w:p>
       <w:pPr>
-        <w:pStyle w:val="Subttulo"/>
+        <w:pStyle w:val="Subtitle"/>
       </w:pPr>
       <w:r>
         <w:rPr>
@@ -3950,7 +3950,7 @@
       <w:r>
         <w:rPr>
           <w:noProof/>
-          <w:lang w:val="es-CO" w:eastAsia="es-CO"/>
+          <w:lang w:val="en-US" w:eastAsia="en-US"/>
         </w:rPr>
         <w:drawing>
           <wp:anchor distT="152400" distB="152400" distL="152400" distR="152400" simplePos="0" relativeHeight="251661312" behindDoc="0" locked="0" layoutInCell="1" allowOverlap="1" wp14:anchorId="43A4EF2D" wp14:editId="29785DC7">
@@ -4019,7 +4019,7 @@
     </w:p>
     <w:p>
       <w:pPr>
-        <w:pStyle w:val="Subttulo"/>
+        <w:pStyle w:val="Subtitle"/>
         <w:rPr>
           <w:rFonts w:eastAsia="Arial Unicode MS" w:cs="Arial Unicode MS"/>
         </w:rPr>
@@ -4027,7 +4027,7 @@
     </w:p>
     <w:p>
       <w:pPr>
-        <w:pStyle w:val="Subttulo"/>
+        <w:pStyle w:val="Subtitle"/>
         <w:rPr>
           <w:rFonts w:eastAsia="Arial Unicode MS" w:cs="Arial Unicode MS"/>
         </w:rPr>
@@ -4035,7 +4035,7 @@
     </w:p>
     <w:p>
       <w:pPr>
-        <w:pStyle w:val="Subttulo"/>
+        <w:pStyle w:val="Subtitle"/>
         <w:rPr>
           <w:rFonts w:eastAsia="Arial Unicode MS" w:cs="Arial Unicode MS"/>
         </w:rPr>
@@ -4043,19 +4043,17 @@
     </w:p>
     <w:p>
       <w:pPr>
-        <w:pStyle w:val="Subttulo"/>
+        <w:pStyle w:val="Subtitle"/>
         <w:rPr>
           <w:rFonts w:eastAsia="Arial Unicode MS" w:cs="Arial Unicode MS"/>
           <w:noProof/>
           <w:lang w:val="es-CO" w:eastAsia="es-CO"/>
         </w:rPr>
       </w:pPr>
-      <w:bookmarkStart w:id="0" w:name="_GoBack"/>
-      <w:bookmarkEnd w:id="0"/>
-    </w:p>
-    <w:p>
-      <w:pPr>
-        <w:pStyle w:val="Subttulo"/>
+    </w:p>
+    <w:p>
+      <w:pPr>
+        <w:pStyle w:val="Subtitle"/>
         <w:rPr>
           <w:rFonts w:eastAsia="Arial Unicode MS" w:cs="Arial Unicode MS"/>
         </w:rPr>
@@ -4064,7 +4062,7 @@
         <w:rPr>
           <w:rFonts w:eastAsia="Arial Unicode MS" w:cs="Arial Unicode MS"/>
           <w:noProof/>
-          <w:lang w:val="es-CO" w:eastAsia="es-CO"/>
+          <w:lang w:val="en-US" w:eastAsia="en-US"/>
         </w:rPr>
         <w:lastRenderedPageBreak/>
         <w:drawing>
@@ -4162,7 +4160,7 @@
       <w:r>
         <w:rPr>
           <w:noProof/>
-          <w:lang w:val="es-CO" w:eastAsia="es-CO"/>
+          <w:lang w:val="en-US" w:eastAsia="en-US"/>
         </w:rPr>
         <w:drawing>
           <wp:inline distT="0" distB="0" distL="0" distR="0" wp14:anchorId="64F82A5F" wp14:editId="2AE64726">
@@ -4221,7 +4219,7 @@
     </w:p>
     <w:p>
       <w:pPr>
-        <w:pStyle w:val="Subttulo"/>
+        <w:pStyle w:val="Subtitle"/>
         <w:jc w:val="left"/>
         <w:rPr>
           <w:rFonts w:eastAsia="Arial Unicode MS" w:cs="Arial Unicode MS"/>
@@ -4235,7 +4233,7 @@
     </w:p>
     <w:p>
       <w:pPr>
-        <w:pStyle w:val="Subttulo"/>
+        <w:pStyle w:val="Subtitle"/>
         <w:rPr>
           <w:rFonts w:eastAsia="Arial Unicode MS" w:cs="Arial Unicode MS"/>
         </w:rPr>
@@ -4250,7 +4248,68 @@
     </w:p>
     <w:p>
       <w:pPr>
-        <w:pStyle w:val="Subttulo"/>
+        <w:pStyle w:val="Cuerpo2"/>
+      </w:pPr>
+      <w:bookmarkStart w:id="0" w:name="_GoBack"/>
+      <w:bookmarkEnd w:id="0"/>
+      <w:r>
+        <w:rPr>
+          <w:noProof/>
+          <w:lang w:val="en-US" w:eastAsia="en-US"/>
+        </w:rPr>
+        <w:drawing>
+          <wp:inline distT="0" distB="0" distL="0" distR="0" wp14:anchorId="2FC482F0" wp14:editId="3ED86492">
+            <wp:extent cx="5727700" cy="3624645"/>
+            <wp:effectExtent l="0" t="0" r="0" b="7620"/>
+            <wp:docPr id="5" name="Picture 5"/>
+            <wp:cNvGraphicFramePr>
+              <a:graphicFrameLocks xmlns:a="http://schemas.openxmlformats.org/drawingml/2006/main" noChangeAspect="1"/>
+            </wp:cNvGraphicFramePr>
+            <a:graphic xmlns:a="http://schemas.openxmlformats.org/drawingml/2006/main">
+              <a:graphicData uri="http://schemas.openxmlformats.org/drawingml/2006/picture">
+                <pic:pic xmlns:pic="http://schemas.openxmlformats.org/drawingml/2006/picture">
+                  <pic:nvPicPr>
+                    <pic:cNvPr id="0" name="Picture 1"/>
+                    <pic:cNvPicPr>
+                      <a:picLocks noChangeAspect="1" noChangeArrowheads="1"/>
+                    </pic:cNvPicPr>
+                  </pic:nvPicPr>
+                  <pic:blipFill>
+                    <a:blip r:embed="rId15">
+                      <a:extLst>
+                        <a:ext uri="{28A0092B-C50C-407E-A947-70E740481C1C}">
+                          <a14:useLocalDpi xmlns:a14="http://schemas.microsoft.com/office/drawing/2010/main" val="0"/>
+                        </a:ext>
+                      </a:extLst>
+                    </a:blip>
+                    <a:srcRect/>
+                    <a:stretch>
+                      <a:fillRect/>
+                    </a:stretch>
+                  </pic:blipFill>
+                  <pic:spPr bwMode="auto">
+                    <a:xfrm>
+                      <a:off x="0" y="0"/>
+                      <a:ext cx="5727700" cy="3624645"/>
+                    </a:xfrm>
+                    <a:prstGeom prst="rect">
+                      <a:avLst/>
+                    </a:prstGeom>
+                    <a:noFill/>
+                    <a:ln>
+                      <a:noFill/>
+                    </a:ln>
+                  </pic:spPr>
+                </pic:pic>
+              </a:graphicData>
+            </a:graphic>
+          </wp:inline>
+        </w:drawing>
+      </w:r>
+    </w:p>
+    <w:p>
+      <w:pPr>
+        <w:pStyle w:val="Subtitle"/>
         <w:rPr>
           <w:rFonts w:eastAsia="Arial Unicode MS" w:cs="Arial Unicode MS"/>
         </w:rPr>
@@ -4285,8 +4344,9 @@
       <w:r>
         <w:rPr>
           <w:noProof/>
-          <w:lang w:val="es-CO" w:eastAsia="es-CO"/>
+          <w:lang w:val="en-US" w:eastAsia="en-US"/>
         </w:rPr>
+        <w:lastRenderedPageBreak/>
         <w:drawing>
           <wp:inline distT="0" distB="0" distL="0" distR="0" wp14:anchorId="60D1CEB5" wp14:editId="11CADCF3">
             <wp:extent cx="5729605" cy="3877310"/>
@@ -4305,7 +4365,7 @@
                     </pic:cNvPicPr>
                   </pic:nvPicPr>
                   <pic:blipFill>
-                    <a:blip r:embed="rId15" cstate="print">
+                    <a:blip r:embed="rId16" cstate="print">
                       <a:extLst>
                         <a:ext uri="{28A0092B-C50C-407E-A947-70E740481C1C}">
                           <a14:useLocalDpi xmlns:a14="http://schemas.microsoft.com/office/drawing/2010/main" val="0"/>
@@ -4339,7 +4399,7 @@
     </w:p>
     <w:p>
       <w:pPr>
-        <w:pStyle w:val="Subttulo"/>
+        <w:pStyle w:val="Subtitle"/>
         <w:rPr>
           <w:rFonts w:eastAsia="Arial Unicode MS" w:cs="Arial Unicode MS"/>
         </w:rPr>
@@ -4358,7 +4418,7 @@
       <w:r>
         <w:rPr>
           <w:noProof/>
-          <w:lang w:val="es-CO" w:eastAsia="es-CO"/>
+          <w:lang w:val="en-US" w:eastAsia="en-US"/>
         </w:rPr>
         <w:drawing>
           <wp:inline distT="0" distB="0" distL="0" distR="0" wp14:anchorId="09B25943" wp14:editId="1A171B23">
@@ -4378,7 +4438,7 @@
                     </pic:cNvPicPr>
                   </pic:nvPicPr>
                   <pic:blipFill>
-                    <a:blip r:embed="rId16">
+                    <a:blip r:embed="rId17">
                       <a:extLst>
                         <a:ext uri="{28A0092B-C50C-407E-A947-70E740481C1C}">
                           <a14:useLocalDpi xmlns:a14="http://schemas.microsoft.com/office/drawing/2010/main" val="0"/>
@@ -4412,7 +4472,7 @@
     </w:p>
     <w:p>
       <w:pPr>
-        <w:pStyle w:val="Subttulo"/>
+        <w:pStyle w:val="Subtitle"/>
         <w:rPr>
           <w:rFonts w:eastAsia="Arial Unicode MS" w:cs="Arial Unicode MS"/>
         </w:rPr>
@@ -4444,7 +4504,7 @@
       <w:r>
         <w:rPr>
           <w:noProof/>
-          <w:lang w:val="es-CO" w:eastAsia="es-CO"/>
+          <w:lang w:val="en-US" w:eastAsia="en-US"/>
         </w:rPr>
         <w:lastRenderedPageBreak/>
         <w:drawing>
@@ -4465,7 +4525,7 @@
                     </pic:cNvPicPr>
                   </pic:nvPicPr>
                   <pic:blipFill>
-                    <a:blip r:embed="rId17">
+                    <a:blip r:embed="rId18">
                       <a:extLst>
                         <a:ext uri="{28A0092B-C50C-407E-A947-70E740481C1C}">
                           <a14:useLocalDpi xmlns:a14="http://schemas.microsoft.com/office/drawing/2010/main" val="0"/>
@@ -4498,8 +4558,8 @@
       </w:r>
     </w:p>
     <w:sectPr>
-      <w:headerReference w:type="default" r:id="rId18"/>
-      <w:footerReference w:type="default" r:id="rId19"/>
+      <w:headerReference w:type="default" r:id="rId19"/>
+      <w:footerReference w:type="default" r:id="rId20"/>
       <w:pgSz w:w="11900" w:h="16840"/>
       <w:pgMar w:top="1440" w:right="1440" w:bottom="1440" w:left="1440" w:header="720" w:footer="720" w:gutter="0"/>
       <w:cols w:space="720"/>
@@ -4509,7 +4569,7 @@
 </file>
 
 <file path=word/endnotes.xml><?xml version="1.0" encoding="utf-8"?>
-<w:endnotes xmlns:wpc="http://schemas.microsoft.com/office/word/2010/wordprocessingCanvas" xmlns:mc="http://schemas.openxmlformats.org/markup-compatibility/2006" xmlns:o="urn:schemas-microsoft-com:office:office" xmlns:r="http://schemas.openxmlformats.org/officeDocument/2006/relationships" xmlns:m="http://schemas.openxmlformats.org/officeDocument/2006/math" xmlns:v="urn:schemas-microsoft-com:vml" xmlns:wp14="http://schemas.microsoft.com/office/word/2010/wordprocessingDrawing" xmlns:wp="http://schemas.openxmlformats.org/drawingml/2006/wordprocessingDrawing" xmlns:w10="urn:schemas-microsoft-com:office:word" xmlns:w="http://schemas.openxmlformats.org/wordprocessingml/2006/main" xmlns:w14="http://schemas.microsoft.com/office/word/2010/wordml" xmlns:wpg="http://schemas.microsoft.com/office/word/2010/wordprocessingGroup" xmlns:wpi="http://schemas.microsoft.com/office/word/2010/wordprocessingInk" xmlns:wne="http://schemas.microsoft.com/office/word/2006/wordml" xmlns:wps="http://schemas.microsoft.com/office/word/2010/wordprocessingShape" mc:Ignorable="w14 wp14">
+<w:endnotes xmlns:wpc="http://schemas.microsoft.com/office/word/2010/wordprocessingCanvas" xmlns:mo="http://schemas.microsoft.com/office/mac/office/2008/main" xmlns:mc="http://schemas.openxmlformats.org/markup-compatibility/2006" xmlns:mv="urn:schemas-microsoft-com:mac:vml" xmlns:o="urn:schemas-microsoft-com:office:office" xmlns:r="http://schemas.openxmlformats.org/officeDocument/2006/relationships" xmlns:m="http://schemas.openxmlformats.org/officeDocument/2006/math" xmlns:v="urn:schemas-microsoft-com:vml" xmlns:wp14="http://schemas.microsoft.com/office/word/2010/wordprocessingDrawing" xmlns:wp="http://schemas.openxmlformats.org/drawingml/2006/wordprocessingDrawing" xmlns:w10="urn:schemas-microsoft-com:office:word" xmlns:w="http://schemas.openxmlformats.org/wordprocessingml/2006/main" xmlns:w14="http://schemas.microsoft.com/office/word/2010/wordml" xmlns:w15="http://schemas.microsoft.com/office/word/2012/wordml" xmlns:wpg="http://schemas.microsoft.com/office/word/2010/wordprocessingGroup" xmlns:wpi="http://schemas.microsoft.com/office/word/2010/wordprocessingInk" xmlns:wne="http://schemas.microsoft.com/office/word/2006/wordml" xmlns:wps="http://schemas.microsoft.com/office/word/2010/wordprocessingShape" mc:Ignorable="w14 w15 wp14">
   <w:endnote w:type="separator" w:id="-1">
     <w:p>
       <w:r>
@@ -4528,7 +4588,7 @@
 </file>
 
 <file path=word/footer1.xml><?xml version="1.0" encoding="utf-8"?>
-<w:ftr xmlns:wpc="http://schemas.microsoft.com/office/word/2010/wordprocessingCanvas" xmlns:mc="http://schemas.openxmlformats.org/markup-compatibility/2006" xmlns:o="urn:schemas-microsoft-com:office:office" xmlns:r="http://schemas.openxmlformats.org/officeDocument/2006/relationships" xmlns:m="http://schemas.openxmlformats.org/officeDocument/2006/math" xmlns:v="urn:schemas-microsoft-com:vml" xmlns:wp14="http://schemas.microsoft.com/office/word/2010/wordprocessingDrawing" xmlns:wp="http://schemas.openxmlformats.org/drawingml/2006/wordprocessingDrawing" xmlns:w10="urn:schemas-microsoft-com:office:word" xmlns:w="http://schemas.openxmlformats.org/wordprocessingml/2006/main" xmlns:w14="http://schemas.microsoft.com/office/word/2010/wordml" xmlns:wpg="http://schemas.microsoft.com/office/word/2010/wordprocessingGroup" xmlns:wpi="http://schemas.microsoft.com/office/word/2010/wordprocessingInk" xmlns:wne="http://schemas.microsoft.com/office/word/2006/wordml" xmlns:wps="http://schemas.microsoft.com/office/word/2010/wordprocessingShape" mc:Ignorable="w14 wp14">
+<w:ftr xmlns:wpc="http://schemas.microsoft.com/office/word/2010/wordprocessingCanvas" xmlns:mo="http://schemas.microsoft.com/office/mac/office/2008/main" xmlns:mc="http://schemas.openxmlformats.org/markup-compatibility/2006" xmlns:mv="urn:schemas-microsoft-com:mac:vml" xmlns:o="urn:schemas-microsoft-com:office:office" xmlns:r="http://schemas.openxmlformats.org/officeDocument/2006/relationships" xmlns:m="http://schemas.openxmlformats.org/officeDocument/2006/math" xmlns:v="urn:schemas-microsoft-com:vml" xmlns:wp14="http://schemas.microsoft.com/office/word/2010/wordprocessingDrawing" xmlns:wp="http://schemas.openxmlformats.org/drawingml/2006/wordprocessingDrawing" xmlns:w10="urn:schemas-microsoft-com:office:word" xmlns:w="http://schemas.openxmlformats.org/wordprocessingml/2006/main" xmlns:w14="http://schemas.microsoft.com/office/word/2010/wordml" xmlns:w15="http://schemas.microsoft.com/office/word/2012/wordml" xmlns:wpg="http://schemas.microsoft.com/office/word/2010/wordprocessingGroup" xmlns:wpi="http://schemas.microsoft.com/office/word/2010/wordprocessingInk" xmlns:wne="http://schemas.microsoft.com/office/word/2006/wordml" xmlns:wps="http://schemas.microsoft.com/office/word/2010/wordprocessingShape" mc:Ignorable="w14 w15 wp14">
   <w:p>
     <w:pPr>
       <w:pStyle w:val="Cabeceraypie"/>
@@ -4558,7 +4618,7 @@
       <w:rPr>
         <w:noProof/>
       </w:rPr>
-      <w:t>5</w:t>
+      <w:t>7</w:t>
     </w:r>
     <w:r>
       <w:fldChar w:fldCharType="end"/>
@@ -4568,7 +4628,7 @@
 </file>
 
 <file path=word/footnotes.xml><?xml version="1.0" encoding="utf-8"?>
-<w:footnotes xmlns:wpc="http://schemas.microsoft.com/office/word/2010/wordprocessingCanvas" xmlns:mc="http://schemas.openxmlformats.org/markup-compatibility/2006" xmlns:o="urn:schemas-microsoft-com:office:office" xmlns:r="http://schemas.openxmlformats.org/officeDocument/2006/relationships" xmlns:m="http://schemas.openxmlformats.org/officeDocument/2006/math" xmlns:v="urn:schemas-microsoft-com:vml" xmlns:wp14="http://schemas.microsoft.com/office/word/2010/wordprocessingDrawing" xmlns:wp="http://schemas.openxmlformats.org/drawingml/2006/wordprocessingDrawing" xmlns:w10="urn:schemas-microsoft-com:office:word" xmlns:w="http://schemas.openxmlformats.org/wordprocessingml/2006/main" xmlns:w14="http://schemas.microsoft.com/office/word/2010/wordml" xmlns:wpg="http://schemas.microsoft.com/office/word/2010/wordprocessingGroup" xmlns:wpi="http://schemas.microsoft.com/office/word/2010/wordprocessingInk" xmlns:wne="http://schemas.microsoft.com/office/word/2006/wordml" xmlns:wps="http://schemas.microsoft.com/office/word/2010/wordprocessingShape" mc:Ignorable="w14 wp14">
+<w:footnotes xmlns:wpc="http://schemas.microsoft.com/office/word/2010/wordprocessingCanvas" xmlns:mo="http://schemas.microsoft.com/office/mac/office/2008/main" xmlns:mc="http://schemas.openxmlformats.org/markup-compatibility/2006" xmlns:mv="urn:schemas-microsoft-com:mac:vml" xmlns:o="urn:schemas-microsoft-com:office:office" xmlns:r="http://schemas.openxmlformats.org/officeDocument/2006/relationships" xmlns:m="http://schemas.openxmlformats.org/officeDocument/2006/math" xmlns:v="urn:schemas-microsoft-com:vml" xmlns:wp14="http://schemas.microsoft.com/office/word/2010/wordprocessingDrawing" xmlns:wp="http://schemas.openxmlformats.org/drawingml/2006/wordprocessingDrawing" xmlns:w10="urn:schemas-microsoft-com:office:word" xmlns:w="http://schemas.openxmlformats.org/wordprocessingml/2006/main" xmlns:w14="http://schemas.microsoft.com/office/word/2010/wordml" xmlns:w15="http://schemas.microsoft.com/office/word/2012/wordml" xmlns:wpg="http://schemas.microsoft.com/office/word/2010/wordprocessingGroup" xmlns:wpi="http://schemas.microsoft.com/office/word/2010/wordprocessingInk" xmlns:wne="http://schemas.microsoft.com/office/word/2006/wordml" xmlns:wps="http://schemas.microsoft.com/office/word/2010/wordprocessingShape" mc:Ignorable="w14 w15 wp14">
   <w:footnote w:type="separator" w:id="-1">
     <w:p>
       <w:r>
@@ -4587,7 +4647,7 @@
 </file>
 
 <file path=word/header1.xml><?xml version="1.0" encoding="utf-8"?>
-<w:hdr xmlns:wpc="http://schemas.microsoft.com/office/word/2010/wordprocessingCanvas" xmlns:mc="http://schemas.openxmlformats.org/markup-compatibility/2006" xmlns:o="urn:schemas-microsoft-com:office:office" xmlns:r="http://schemas.openxmlformats.org/officeDocument/2006/relationships" xmlns:m="http://schemas.openxmlformats.org/officeDocument/2006/math" xmlns:v="urn:schemas-microsoft-com:vml" xmlns:wp14="http://schemas.microsoft.com/office/word/2010/wordprocessingDrawing" xmlns:wp="http://schemas.openxmlformats.org/drawingml/2006/wordprocessingDrawing" xmlns:w10="urn:schemas-microsoft-com:office:word" xmlns:w="http://schemas.openxmlformats.org/wordprocessingml/2006/main" xmlns:w14="http://schemas.microsoft.com/office/word/2010/wordml" xmlns:wpg="http://schemas.microsoft.com/office/word/2010/wordprocessingGroup" xmlns:wpi="http://schemas.microsoft.com/office/word/2010/wordprocessingInk" xmlns:wne="http://schemas.microsoft.com/office/word/2006/wordml" xmlns:wps="http://schemas.microsoft.com/office/word/2010/wordprocessingShape" mc:Ignorable="w14 wp14">
+<w:hdr xmlns:wpc="http://schemas.microsoft.com/office/word/2010/wordprocessingCanvas" xmlns:mo="http://schemas.microsoft.com/office/mac/office/2008/main" xmlns:mc="http://schemas.openxmlformats.org/markup-compatibility/2006" xmlns:mv="urn:schemas-microsoft-com:mac:vml" xmlns:o="urn:schemas-microsoft-com:office:office" xmlns:r="http://schemas.openxmlformats.org/officeDocument/2006/relationships" xmlns:m="http://schemas.openxmlformats.org/officeDocument/2006/math" xmlns:v="urn:schemas-microsoft-com:vml" xmlns:wp14="http://schemas.microsoft.com/office/word/2010/wordprocessingDrawing" xmlns:wp="http://schemas.openxmlformats.org/drawingml/2006/wordprocessingDrawing" xmlns:w10="urn:schemas-microsoft-com:office:word" xmlns:w="http://schemas.openxmlformats.org/wordprocessingml/2006/main" xmlns:w14="http://schemas.microsoft.com/office/word/2010/wordml" xmlns:w15="http://schemas.microsoft.com/office/word/2012/wordml" xmlns:wpg="http://schemas.microsoft.com/office/word/2010/wordprocessingGroup" xmlns:wpi="http://schemas.microsoft.com/office/word/2010/wordprocessingInk" xmlns:wne="http://schemas.microsoft.com/office/word/2006/wordml" xmlns:wps="http://schemas.microsoft.com/office/word/2010/wordprocessingShape" mc:Ignorable="w14 w15 wp14">
   <w:p>
     <w:pPr>
       <w:pStyle w:val="Cabeceraypie"/>
@@ -4610,7 +4670,7 @@
 </file>
 
 <file path=word/styles.xml><?xml version="1.0" encoding="utf-8"?>
-<w:styles xmlns:mc="http://schemas.openxmlformats.org/markup-compatibility/2006" xmlns:r="http://schemas.openxmlformats.org/officeDocument/2006/relationships" xmlns:w="http://schemas.openxmlformats.org/wordprocessingml/2006/main" xmlns:w14="http://schemas.microsoft.com/office/word/2010/wordml" mc:Ignorable="w14">
+<w:styles xmlns:mc="http://schemas.openxmlformats.org/markup-compatibility/2006" xmlns:r="http://schemas.openxmlformats.org/officeDocument/2006/relationships" xmlns:w="http://schemas.openxmlformats.org/wordprocessingml/2006/main" xmlns:w14="http://schemas.microsoft.com/office/word/2010/wordml" xmlns:w15="http://schemas.microsoft.com/office/word/2012/wordml" mc:Ignorable="w14 w15">
   <w:docDefaults>
     <w:rPrDefault>
       <w:rPr>
@@ -4632,144 +4692,387 @@
       </w:pPr>
     </w:pPrDefault>
   </w:docDefaults>
-  <w:latentStyles w:defLockedState="0" w:defUIPriority="99" w:defSemiHidden="1" w:defUnhideWhenUsed="1" w:defQFormat="0" w:count="267">
-    <w:lsdException w:name="Normal" w:semiHidden="0" w:uiPriority="0" w:unhideWhenUsed="0" w:qFormat="1"/>
-    <w:lsdException w:name="heading 1" w:semiHidden="0" w:uiPriority="9" w:unhideWhenUsed="0" w:qFormat="1"/>
-    <w:lsdException w:name="heading 2" w:uiPriority="9" w:qFormat="1"/>
-    <w:lsdException w:name="heading 3" w:uiPriority="9" w:qFormat="1"/>
-    <w:lsdException w:name="heading 4" w:uiPriority="9" w:qFormat="1"/>
-    <w:lsdException w:name="heading 5" w:uiPriority="9" w:qFormat="1"/>
-    <w:lsdException w:name="heading 6" w:uiPriority="9" w:qFormat="1"/>
-    <w:lsdException w:name="heading 7" w:uiPriority="9" w:qFormat="1"/>
-    <w:lsdException w:name="heading 8" w:uiPriority="9" w:qFormat="1"/>
-    <w:lsdException w:name="heading 9" w:uiPriority="9" w:qFormat="1"/>
-    <w:lsdException w:name="toc 1" w:uiPriority="39"/>
-    <w:lsdException w:name="toc 2" w:uiPriority="39"/>
-    <w:lsdException w:name="toc 3" w:uiPriority="39"/>
-    <w:lsdException w:name="toc 4" w:uiPriority="39"/>
-    <w:lsdException w:name="toc 5" w:uiPriority="39"/>
-    <w:lsdException w:name="toc 6" w:uiPriority="39"/>
-    <w:lsdException w:name="toc 7" w:uiPriority="39"/>
-    <w:lsdException w:name="toc 8" w:uiPriority="39"/>
-    <w:lsdException w:name="toc 9" w:uiPriority="39"/>
-    <w:lsdException w:name="caption" w:uiPriority="35" w:qFormat="1"/>
-    <w:lsdException w:name="Title" w:semiHidden="0" w:uiPriority="10" w:unhideWhenUsed="0" w:qFormat="1"/>
-    <w:lsdException w:name="Default Paragraph Font" w:uiPriority="1"/>
-    <w:lsdException w:name="Subtitle" w:semiHidden="0" w:uiPriority="11" w:unhideWhenUsed="0" w:qFormat="1"/>
-    <w:lsdException w:name="Strong" w:semiHidden="0" w:uiPriority="22" w:unhideWhenUsed="0" w:qFormat="1"/>
-    <w:lsdException w:name="Emphasis" w:semiHidden="0" w:uiPriority="20" w:unhideWhenUsed="0" w:qFormat="1"/>
-    <w:lsdException w:name="Table Grid" w:semiHidden="0" w:uiPriority="39" w:unhideWhenUsed="0"/>
-    <w:lsdException w:name="Placeholder Text" w:unhideWhenUsed="0"/>
-    <w:lsdException w:name="No Spacing" w:semiHidden="0" w:uiPriority="1" w:unhideWhenUsed="0" w:qFormat="1"/>
-    <w:lsdException w:name="Light Shading" w:semiHidden="0" w:uiPriority="60" w:unhideWhenUsed="0"/>
-    <w:lsdException w:name="Light List" w:semiHidden="0" w:uiPriority="61" w:unhideWhenUsed="0"/>
-    <w:lsdException w:name="Light Grid" w:semiHidden="0" w:uiPriority="62" w:unhideWhenUsed="0"/>
-    <w:lsdException w:name="Medium Shading 1" w:semiHidden="0" w:uiPriority="63" w:unhideWhenUsed="0"/>
-    <w:lsdException w:name="Medium Shading 2" w:semiHidden="0" w:uiPriority="64" w:unhideWhenUsed="0"/>
-    <w:lsdException w:name="Medium List 1" w:semiHidden="0" w:uiPriority="65" w:unhideWhenUsed="0"/>
-    <w:lsdException w:name="Medium List 2" w:semiHidden="0" w:uiPriority="66" w:unhideWhenUsed="0"/>
-    <w:lsdException w:name="Medium Grid 1" w:semiHidden="0" w:uiPriority="67" w:unhideWhenUsed="0"/>
-    <w:lsdException w:name="Medium Grid 2" w:semiHidden="0" w:uiPriority="68" w:unhideWhenUsed="0"/>
-    <w:lsdException w:name="Medium Grid 3" w:semiHidden="0" w:uiPriority="69" w:unhideWhenUsed="0"/>
-    <w:lsdException w:name="Dark List" w:semiHidden="0" w:uiPriority="70" w:unhideWhenUsed="0"/>
-    <w:lsdException w:name="Colorful Shading" w:semiHidden="0" w:uiPriority="71" w:unhideWhenUsed="0"/>
-    <w:lsdException w:name="Colorful List" w:semiHidden="0" w:uiPriority="72" w:unhideWhenUsed="0"/>
-    <w:lsdException w:name="Colorful Grid" w:semiHidden="0" w:uiPriority="73" w:unhideWhenUsed="0"/>
-    <w:lsdException w:name="Light Shading Accent 1" w:semiHidden="0" w:uiPriority="60" w:unhideWhenUsed="0"/>
-    <w:lsdException w:name="Light List Accent 1" w:semiHidden="0" w:uiPriority="61" w:unhideWhenUsed="0"/>
-    <w:lsdException w:name="Light Grid Accent 1" w:semiHidden="0" w:uiPriority="62" w:unhideWhenUsed="0"/>
-    <w:lsdException w:name="Medium Shading 1 Accent 1" w:semiHidden="0" w:uiPriority="63" w:unhideWhenUsed="0"/>
-    <w:lsdException w:name="Medium Shading 2 Accent 1" w:semiHidden="0" w:uiPriority="64" w:unhideWhenUsed="0"/>
-    <w:lsdException w:name="Medium List 1 Accent 1" w:semiHidden="0" w:uiPriority="65" w:unhideWhenUsed="0"/>
-    <w:lsdException w:name="Revision" w:unhideWhenUsed="0"/>
-    <w:lsdException w:name="List Paragraph" w:semiHidden="0" w:uiPriority="34" w:unhideWhenUsed="0" w:qFormat="1"/>
-    <w:lsdException w:name="Quote" w:semiHidden="0" w:uiPriority="29" w:unhideWhenUsed="0" w:qFormat="1"/>
-    <w:lsdException w:name="Intense Quote" w:semiHidden="0" w:uiPriority="30" w:unhideWhenUsed="0" w:qFormat="1"/>
-    <w:lsdException w:name="Medium List 2 Accent 1" w:semiHidden="0" w:uiPriority="66" w:unhideWhenUsed="0"/>
-    <w:lsdException w:name="Medium Grid 1 Accent 1" w:semiHidden="0" w:uiPriority="67" w:unhideWhenUsed="0"/>
-    <w:lsdException w:name="Medium Grid 2 Accent 1" w:semiHidden="0" w:uiPriority="68" w:unhideWhenUsed="0"/>
-    <w:lsdException w:name="Medium Grid 3 Accent 1" w:semiHidden="0" w:uiPriority="69" w:unhideWhenUsed="0"/>
-    <w:lsdException w:name="Dark List Accent 1" w:semiHidden="0" w:uiPriority="70" w:unhideWhenUsed="0"/>
-    <w:lsdException w:name="Colorful Shading Accent 1" w:semiHidden="0" w:uiPriority="71" w:unhideWhenUsed="0"/>
-    <w:lsdException w:name="Colorful List Accent 1" w:semiHidden="0" w:uiPriority="72" w:unhideWhenUsed="0"/>
-    <w:lsdException w:name="Colorful Grid Accent 1" w:semiHidden="0" w:uiPriority="73" w:unhideWhenUsed="0"/>
-    <w:lsdException w:name="Light Shading Accent 2" w:semiHidden="0" w:uiPriority="60" w:unhideWhenUsed="0"/>
-    <w:lsdException w:name="Light List Accent 2" w:semiHidden="0" w:uiPriority="61" w:unhideWhenUsed="0"/>
-    <w:lsdException w:name="Light Grid Accent 2" w:semiHidden="0" w:uiPriority="62" w:unhideWhenUsed="0"/>
-    <w:lsdException w:name="Medium Shading 1 Accent 2" w:semiHidden="0" w:uiPriority="63" w:unhideWhenUsed="0"/>
-    <w:lsdException w:name="Medium Shading 2 Accent 2" w:semiHidden="0" w:uiPriority="64" w:unhideWhenUsed="0"/>
-    <w:lsdException w:name="Medium List 1 Accent 2" w:semiHidden="0" w:uiPriority="65" w:unhideWhenUsed="0"/>
-    <w:lsdException w:name="Medium List 2 Accent 2" w:semiHidden="0" w:uiPriority="66" w:unhideWhenUsed="0"/>
-    <w:lsdException w:name="Medium Grid 1 Accent 2" w:semiHidden="0" w:uiPriority="67" w:unhideWhenUsed="0"/>
-    <w:lsdException w:name="Medium Grid 2 Accent 2" w:semiHidden="0" w:uiPriority="68" w:unhideWhenUsed="0"/>
-    <w:lsdException w:name="Medium Grid 3 Accent 2" w:semiHidden="0" w:uiPriority="69" w:unhideWhenUsed="0"/>
-    <w:lsdException w:name="Dark List Accent 2" w:semiHidden="0" w:uiPriority="70" w:unhideWhenUsed="0"/>
-    <w:lsdException w:name="Colorful Shading Accent 2" w:semiHidden="0" w:uiPriority="71" w:unhideWhenUsed="0"/>
-    <w:lsdException w:name="Colorful List Accent 2" w:semiHidden="0" w:uiPriority="72" w:unhideWhenUsed="0"/>
-    <w:lsdException w:name="Colorful Grid Accent 2" w:semiHidden="0" w:uiPriority="73" w:unhideWhenUsed="0"/>
-    <w:lsdException w:name="Light Shading Accent 3" w:semiHidden="0" w:uiPriority="60" w:unhideWhenUsed="0"/>
-    <w:lsdException w:name="Light List Accent 3" w:semiHidden="0" w:uiPriority="61" w:unhideWhenUsed="0"/>
-    <w:lsdException w:name="Light Grid Accent 3" w:semiHidden="0" w:uiPriority="62" w:unhideWhenUsed="0"/>
-    <w:lsdException w:name="Medium Shading 1 Accent 3" w:semiHidden="0" w:uiPriority="63" w:unhideWhenUsed="0"/>
-    <w:lsdException w:name="Medium Shading 2 Accent 3" w:semiHidden="0" w:uiPriority="64" w:unhideWhenUsed="0"/>
-    <w:lsdException w:name="Medium List 1 Accent 3" w:semiHidden="0" w:uiPriority="65" w:unhideWhenUsed="0"/>
-    <w:lsdException w:name="Medium List 2 Accent 3" w:semiHidden="0" w:uiPriority="66" w:unhideWhenUsed="0"/>
-    <w:lsdException w:name="Medium Grid 1 Accent 3" w:semiHidden="0" w:uiPriority="67" w:unhideWhenUsed="0"/>
-    <w:lsdException w:name="Medium Grid 2 Accent 3" w:semiHidden="0" w:uiPriority="68" w:unhideWhenUsed="0"/>
-    <w:lsdException w:name="Medium Grid 3 Accent 3" w:semiHidden="0" w:uiPriority="69" w:unhideWhenUsed="0"/>
-    <w:lsdException w:name="Dark List Accent 3" w:semiHidden="0" w:uiPriority="70" w:unhideWhenUsed="0"/>
-    <w:lsdException w:name="Colorful Shading Accent 3" w:semiHidden="0" w:uiPriority="71" w:unhideWhenUsed="0"/>
-    <w:lsdException w:name="Colorful List Accent 3" w:semiHidden="0" w:uiPriority="72" w:unhideWhenUsed="0"/>
-    <w:lsdException w:name="Colorful Grid Accent 3" w:semiHidden="0" w:uiPriority="73" w:unhideWhenUsed="0"/>
-    <w:lsdException w:name="Light Shading Accent 4" w:semiHidden="0" w:uiPriority="60" w:unhideWhenUsed="0"/>
-    <w:lsdException w:name="Light List Accent 4" w:semiHidden="0" w:uiPriority="61" w:unhideWhenUsed="0"/>
-    <w:lsdException w:name="Light Grid Accent 4" w:semiHidden="0" w:uiPriority="62" w:unhideWhenUsed="0"/>
-    <w:lsdException w:name="Medium Shading 1 Accent 4" w:semiHidden="0" w:uiPriority="63" w:unhideWhenUsed="0"/>
-    <w:lsdException w:name="Medium Shading 2 Accent 4" w:semiHidden="0" w:uiPriority="64" w:unhideWhenUsed="0"/>
-    <w:lsdException w:name="Medium List 1 Accent 4" w:semiHidden="0" w:uiPriority="65" w:unhideWhenUsed="0"/>
-    <w:lsdException w:name="Medium List 2 Accent 4" w:semiHidden="0" w:uiPriority="66" w:unhideWhenUsed="0"/>
-    <w:lsdException w:name="Medium Grid 1 Accent 4" w:semiHidden="0" w:uiPriority="67" w:unhideWhenUsed="0"/>
-    <w:lsdException w:name="Medium Grid 2 Accent 4" w:semiHidden="0" w:uiPriority="68" w:unhideWhenUsed="0"/>
-    <w:lsdException w:name="Medium Grid 3 Accent 4" w:semiHidden="0" w:uiPriority="69" w:unhideWhenUsed="0"/>
-    <w:lsdException w:name="Dark List Accent 4" w:semiHidden="0" w:uiPriority="70" w:unhideWhenUsed="0"/>
-    <w:lsdException w:name="Colorful Shading Accent 4" w:semiHidden="0" w:uiPriority="71" w:unhideWhenUsed="0"/>
-    <w:lsdException w:name="Colorful List Accent 4" w:semiHidden="0" w:uiPriority="72" w:unhideWhenUsed="0"/>
-    <w:lsdException w:name="Colorful Grid Accent 4" w:semiHidden="0" w:uiPriority="73" w:unhideWhenUsed="0"/>
-    <w:lsdException w:name="Light Shading Accent 5" w:semiHidden="0" w:uiPriority="60" w:unhideWhenUsed="0"/>
-    <w:lsdException w:name="Light List Accent 5" w:semiHidden="0" w:uiPriority="61" w:unhideWhenUsed="0"/>
-    <w:lsdException w:name="Light Grid Accent 5" w:semiHidden="0" w:uiPriority="62" w:unhideWhenUsed="0"/>
-    <w:lsdException w:name="Medium Shading 1 Accent 5" w:semiHidden="0" w:uiPriority="63" w:unhideWhenUsed="0"/>
-    <w:lsdException w:name="Medium Shading 2 Accent 5" w:semiHidden="0" w:uiPriority="64" w:unhideWhenUsed="0"/>
-    <w:lsdException w:name="Medium List 1 Accent 5" w:semiHidden="0" w:uiPriority="65" w:unhideWhenUsed="0"/>
-    <w:lsdException w:name="Medium List 2 Accent 5" w:semiHidden="0" w:uiPriority="66" w:unhideWhenUsed="0"/>
-    <w:lsdException w:name="Medium Grid 1 Accent 5" w:semiHidden="0" w:uiPriority="67" w:unhideWhenUsed="0"/>
-    <w:lsdException w:name="Medium Grid 2 Accent 5" w:semiHidden="0" w:uiPriority="68" w:unhideWhenUsed="0"/>
-    <w:lsdException w:name="Medium Grid 3 Accent 5" w:semiHidden="0" w:uiPriority="69" w:unhideWhenUsed="0"/>
-    <w:lsdException w:name="Dark List Accent 5" w:semiHidden="0" w:uiPriority="70" w:unhideWhenUsed="0"/>
-    <w:lsdException w:name="Colorful Shading Accent 5" w:semiHidden="0" w:uiPriority="71" w:unhideWhenUsed="0"/>
-    <w:lsdException w:name="Colorful List Accent 5" w:semiHidden="0" w:uiPriority="72" w:unhideWhenUsed="0"/>
-    <w:lsdException w:name="Colorful Grid Accent 5" w:semiHidden="0" w:uiPriority="73" w:unhideWhenUsed="0"/>
-    <w:lsdException w:name="Light Shading Accent 6" w:semiHidden="0" w:uiPriority="60" w:unhideWhenUsed="0"/>
-    <w:lsdException w:name="Light List Accent 6" w:semiHidden="0" w:uiPriority="61" w:unhideWhenUsed="0"/>
-    <w:lsdException w:name="Light Grid Accent 6" w:semiHidden="0" w:uiPriority="62" w:unhideWhenUsed="0"/>
-    <w:lsdException w:name="Medium Shading 1 Accent 6" w:semiHidden="0" w:uiPriority="63" w:unhideWhenUsed="0"/>
-    <w:lsdException w:name="Medium Shading 2 Accent 6" w:semiHidden="0" w:uiPriority="64" w:unhideWhenUsed="0"/>
-    <w:lsdException w:name="Medium List 1 Accent 6" w:semiHidden="0" w:uiPriority="65" w:unhideWhenUsed="0"/>
-    <w:lsdException w:name="Medium List 2 Accent 6" w:semiHidden="0" w:uiPriority="66" w:unhideWhenUsed="0"/>
-    <w:lsdException w:name="Medium Grid 1 Accent 6" w:semiHidden="0" w:uiPriority="67" w:unhideWhenUsed="0"/>
-    <w:lsdException w:name="Medium Grid 2 Accent 6" w:semiHidden="0" w:uiPriority="68" w:unhideWhenUsed="0"/>
-    <w:lsdException w:name="Medium Grid 3 Accent 6" w:semiHidden="0" w:uiPriority="69" w:unhideWhenUsed="0"/>
-    <w:lsdException w:name="Dark List Accent 6" w:semiHidden="0" w:uiPriority="70" w:unhideWhenUsed="0"/>
-    <w:lsdException w:name="Colorful Shading Accent 6" w:semiHidden="0" w:uiPriority="71" w:unhideWhenUsed="0"/>
-    <w:lsdException w:name="Colorful List Accent 6" w:semiHidden="0" w:uiPriority="72" w:unhideWhenUsed="0"/>
-    <w:lsdException w:name="Colorful Grid Accent 6" w:semiHidden="0" w:uiPriority="73" w:unhideWhenUsed="0"/>
-    <w:lsdException w:name="Subtle Emphasis" w:semiHidden="0" w:uiPriority="19" w:unhideWhenUsed="0" w:qFormat="1"/>
-    <w:lsdException w:name="Intense Emphasis" w:semiHidden="0" w:uiPriority="21" w:unhideWhenUsed="0" w:qFormat="1"/>
-    <w:lsdException w:name="Subtle Reference" w:semiHidden="0" w:uiPriority="31" w:unhideWhenUsed="0" w:qFormat="1"/>
-    <w:lsdException w:name="Intense Reference" w:semiHidden="0" w:uiPriority="32" w:unhideWhenUsed="0" w:qFormat="1"/>
-    <w:lsdException w:name="Book Title" w:semiHidden="0" w:uiPriority="33" w:unhideWhenUsed="0" w:qFormat="1"/>
-    <w:lsdException w:name="Bibliography" w:uiPriority="37"/>
-    <w:lsdException w:name="TOC Heading" w:uiPriority="39" w:qFormat="1"/>
+  <w:latentStyles w:defLockedState="0" w:defUIPriority="99" w:defSemiHidden="0" w:defUnhideWhenUsed="0" w:defQFormat="0" w:count="380">
+    <w:lsdException w:name="Normal" w:uiPriority="0" w:qFormat="1"/>
+    <w:lsdException w:name="heading 1" w:uiPriority="9" w:qFormat="1"/>
+    <w:lsdException w:name="heading 2" w:semiHidden="1" w:uiPriority="9" w:unhideWhenUsed="1" w:qFormat="1"/>
+    <w:lsdException w:name="heading 3" w:semiHidden="1" w:uiPriority="9" w:unhideWhenUsed="1" w:qFormat="1"/>
+    <w:lsdException w:name="heading 4" w:semiHidden="1" w:uiPriority="9" w:unhideWhenUsed="1" w:qFormat="1"/>
+    <w:lsdException w:name="heading 5" w:semiHidden="1" w:uiPriority="9" w:unhideWhenUsed="1" w:qFormat="1"/>
+    <w:lsdException w:name="heading 6" w:semiHidden="1" w:uiPriority="9" w:unhideWhenUsed="1" w:qFormat="1"/>
+    <w:lsdException w:name="heading 7" w:semiHidden="1" w:uiPriority="9" w:unhideWhenUsed="1" w:qFormat="1"/>
+    <w:lsdException w:name="heading 8" w:semiHidden="1" w:uiPriority="9" w:unhideWhenUsed="1" w:qFormat="1"/>
+    <w:lsdException w:name="heading 9" w:semiHidden="1" w:uiPriority="9" w:unhideWhenUsed="1" w:qFormat="1"/>
+    <w:lsdException w:name="index 1" w:semiHidden="1" w:unhideWhenUsed="1"/>
+    <w:lsdException w:name="index 2" w:semiHidden="1" w:unhideWhenUsed="1"/>
+    <w:lsdException w:name="index 3" w:semiHidden="1" w:unhideWhenUsed="1"/>
+    <w:lsdException w:name="index 4" w:semiHidden="1" w:unhideWhenUsed="1"/>
+    <w:lsdException w:name="index 5" w:semiHidden="1" w:unhideWhenUsed="1"/>
+    <w:lsdException w:name="index 6" w:semiHidden="1" w:unhideWhenUsed="1"/>
+    <w:lsdException w:name="index 7" w:semiHidden="1" w:unhideWhenUsed="1"/>
+    <w:lsdException w:name="index 8" w:semiHidden="1" w:unhideWhenUsed="1"/>
+    <w:lsdException w:name="index 9" w:semiHidden="1" w:unhideWhenUsed="1"/>
+    <w:lsdException w:name="toc 1" w:semiHidden="1" w:uiPriority="39" w:unhideWhenUsed="1"/>
+    <w:lsdException w:name="toc 2" w:semiHidden="1" w:uiPriority="39" w:unhideWhenUsed="1"/>
+    <w:lsdException w:name="toc 3" w:semiHidden="1" w:uiPriority="39" w:unhideWhenUsed="1"/>
+    <w:lsdException w:name="toc 4" w:semiHidden="1" w:uiPriority="39" w:unhideWhenUsed="1"/>
+    <w:lsdException w:name="toc 5" w:semiHidden="1" w:uiPriority="39" w:unhideWhenUsed="1"/>
+    <w:lsdException w:name="toc 6" w:semiHidden="1" w:uiPriority="39" w:unhideWhenUsed="1"/>
+    <w:lsdException w:name="toc 7" w:semiHidden="1" w:uiPriority="39" w:unhideWhenUsed="1"/>
+    <w:lsdException w:name="toc 8" w:semiHidden="1" w:uiPriority="39" w:unhideWhenUsed="1"/>
+    <w:lsdException w:name="toc 9" w:semiHidden="1" w:uiPriority="39" w:unhideWhenUsed="1"/>
+    <w:lsdException w:name="Normal Indent" w:semiHidden="1" w:unhideWhenUsed="1"/>
+    <w:lsdException w:name="footnote text" w:semiHidden="1" w:unhideWhenUsed="1"/>
+    <w:lsdException w:name="annotation text" w:semiHidden="1" w:unhideWhenUsed="1"/>
+    <w:lsdException w:name="header" w:semiHidden="1" w:unhideWhenUsed="1"/>
+    <w:lsdException w:name="footer" w:semiHidden="1" w:unhideWhenUsed="1"/>
+    <w:lsdException w:name="index heading" w:semiHidden="1" w:unhideWhenUsed="1"/>
+    <w:lsdException w:name="caption" w:semiHidden="1" w:uiPriority="35" w:unhideWhenUsed="1" w:qFormat="1"/>
+    <w:lsdException w:name="table of figures" w:semiHidden="1" w:unhideWhenUsed="1"/>
+    <w:lsdException w:name="envelope address" w:semiHidden="1" w:unhideWhenUsed="1"/>
+    <w:lsdException w:name="envelope return" w:semiHidden="1" w:unhideWhenUsed="1"/>
+    <w:lsdException w:name="footnote reference" w:semiHidden="1" w:unhideWhenUsed="1"/>
+    <w:lsdException w:name="annotation reference" w:semiHidden="1" w:unhideWhenUsed="1"/>
+    <w:lsdException w:name="line number" w:semiHidden="1" w:unhideWhenUsed="1"/>
+    <w:lsdException w:name="page number" w:semiHidden="1" w:unhideWhenUsed="1"/>
+    <w:lsdException w:name="endnote reference" w:semiHidden="1" w:unhideWhenUsed="1"/>
+    <w:lsdException w:name="endnote text" w:semiHidden="1" w:unhideWhenUsed="1"/>
+    <w:lsdException w:name="table of authorities" w:semiHidden="1" w:unhideWhenUsed="1"/>
+    <w:lsdException w:name="macro" w:semiHidden="1" w:unhideWhenUsed="1"/>
+    <w:lsdException w:name="toa heading" w:semiHidden="1" w:unhideWhenUsed="1"/>
+    <w:lsdException w:name="List" w:semiHidden="1" w:unhideWhenUsed="1"/>
+    <w:lsdException w:name="List Bullet" w:semiHidden="1" w:unhideWhenUsed="1"/>
+    <w:lsdException w:name="List Number" w:semiHidden="1" w:unhideWhenUsed="1"/>
+    <w:lsdException w:name="List 2" w:semiHidden="1" w:unhideWhenUsed="1"/>
+    <w:lsdException w:name="List 3" w:semiHidden="1" w:unhideWhenUsed="1"/>
+    <w:lsdException w:name="List 4" w:semiHidden="1" w:unhideWhenUsed="1"/>
+    <w:lsdException w:name="List 5" w:semiHidden="1" w:unhideWhenUsed="1"/>
+    <w:lsdException w:name="List Bullet 2" w:semiHidden="1" w:unhideWhenUsed="1"/>
+    <w:lsdException w:name="List Bullet 3" w:semiHidden="1" w:unhideWhenUsed="1"/>
+    <w:lsdException w:name="List Bullet 4" w:semiHidden="1" w:unhideWhenUsed="1"/>
+    <w:lsdException w:name="List Bullet 5" w:semiHidden="1" w:unhideWhenUsed="1"/>
+    <w:lsdException w:name="List Number 2" w:semiHidden="1" w:unhideWhenUsed="1"/>
+    <w:lsdException w:name="List Number 3" w:semiHidden="1" w:unhideWhenUsed="1"/>
+    <w:lsdException w:name="List Number 4" w:semiHidden="1" w:unhideWhenUsed="1"/>
+    <w:lsdException w:name="List Number 5" w:semiHidden="1" w:unhideWhenUsed="1"/>
+    <w:lsdException w:name="Title" w:uiPriority="10" w:qFormat="1"/>
+    <w:lsdException w:name="Closing" w:semiHidden="1" w:unhideWhenUsed="1"/>
+    <w:lsdException w:name="Signature" w:semiHidden="1" w:unhideWhenUsed="1"/>
+    <w:lsdException w:name="Default Paragraph Font" w:semiHidden="1" w:uiPriority="1" w:unhideWhenUsed="1"/>
+    <w:lsdException w:name="Body Text" w:semiHidden="1" w:unhideWhenUsed="1"/>
+    <w:lsdException w:name="Body Text Indent" w:semiHidden="1" w:unhideWhenUsed="1"/>
+    <w:lsdException w:name="List Continue" w:semiHidden="1" w:unhideWhenUsed="1"/>
+    <w:lsdException w:name="List Continue 2" w:semiHidden="1" w:unhideWhenUsed="1"/>
+    <w:lsdException w:name="List Continue 3" w:semiHidden="1" w:unhideWhenUsed="1"/>
+    <w:lsdException w:name="List Continue 4" w:semiHidden="1" w:unhideWhenUsed="1"/>
+    <w:lsdException w:name="List Continue 5" w:semiHidden="1" w:unhideWhenUsed="1"/>
+    <w:lsdException w:name="Message Header" w:semiHidden="1" w:unhideWhenUsed="1"/>
+    <w:lsdException w:name="Subtitle" w:uiPriority="11" w:qFormat="1"/>
+    <w:lsdException w:name="Salutation" w:semiHidden="1" w:unhideWhenUsed="1"/>
+    <w:lsdException w:name="Date" w:semiHidden="1" w:unhideWhenUsed="1"/>
+    <w:lsdException w:name="Body Text First Indent" w:semiHidden="1" w:unhideWhenUsed="1"/>
+    <w:lsdException w:name="Body Text First Indent 2" w:semiHidden="1" w:unhideWhenUsed="1"/>
+    <w:lsdException w:name="Note Heading" w:semiHidden="1" w:unhideWhenUsed="1"/>
+    <w:lsdException w:name="Body Text 2" w:semiHidden="1" w:unhideWhenUsed="1"/>
+    <w:lsdException w:name="Body Text 3" w:semiHidden="1" w:unhideWhenUsed="1"/>
+    <w:lsdException w:name="Body Text Indent 2" w:semiHidden="1" w:unhideWhenUsed="1"/>
+    <w:lsdException w:name="Body Text Indent 3" w:semiHidden="1" w:unhideWhenUsed="1"/>
+    <w:lsdException w:name="Block Text" w:semiHidden="1" w:unhideWhenUsed="1"/>
+    <w:lsdException w:name="Hyperlink" w:semiHidden="1" w:unhideWhenUsed="1"/>
+    <w:lsdException w:name="FollowedHyperlink" w:semiHidden="1" w:unhideWhenUsed="1"/>
+    <w:lsdException w:name="Strong" w:uiPriority="22" w:qFormat="1"/>
+    <w:lsdException w:name="Emphasis" w:uiPriority="20" w:qFormat="1"/>
+    <w:lsdException w:name="Document Map" w:semiHidden="1" w:unhideWhenUsed="1"/>
+    <w:lsdException w:name="Plain Text" w:semiHidden="1" w:unhideWhenUsed="1"/>
+    <w:lsdException w:name="E-mail Signature" w:semiHidden="1" w:unhideWhenUsed="1"/>
+    <w:lsdException w:name="HTML Top of Form" w:semiHidden="1" w:unhideWhenUsed="1"/>
+    <w:lsdException w:name="HTML Bottom of Form" w:semiHidden="1" w:unhideWhenUsed="1"/>
+    <w:lsdException w:name="Normal (Web)" w:semiHidden="1" w:unhideWhenUsed="1"/>
+    <w:lsdException w:name="HTML Acronym" w:semiHidden="1" w:unhideWhenUsed="1"/>
+    <w:lsdException w:name="HTML Address" w:semiHidden="1" w:unhideWhenUsed="1"/>
+    <w:lsdException w:name="HTML Cite" w:semiHidden="1" w:unhideWhenUsed="1"/>
+    <w:lsdException w:name="HTML Code" w:semiHidden="1" w:unhideWhenUsed="1"/>
+    <w:lsdException w:name="HTML Definition" w:semiHidden="1" w:unhideWhenUsed="1"/>
+    <w:lsdException w:name="HTML Keyboard" w:semiHidden="1" w:unhideWhenUsed="1"/>
+    <w:lsdException w:name="HTML Preformatted" w:semiHidden="1" w:unhideWhenUsed="1"/>
+    <w:lsdException w:name="HTML Sample" w:semiHidden="1" w:unhideWhenUsed="1"/>
+    <w:lsdException w:name="HTML Typewriter" w:semiHidden="1" w:unhideWhenUsed="1"/>
+    <w:lsdException w:name="HTML Variable" w:semiHidden="1" w:unhideWhenUsed="1"/>
+    <w:lsdException w:name="Normal Table" w:semiHidden="1" w:unhideWhenUsed="1"/>
+    <w:lsdException w:name="annotation subject" w:semiHidden="1" w:unhideWhenUsed="1"/>
+    <w:lsdException w:name="No List" w:semiHidden="1" w:unhideWhenUsed="1"/>
+    <w:lsdException w:name="Outline List 1" w:semiHidden="1" w:unhideWhenUsed="1"/>
+    <w:lsdException w:name="Outline List 2" w:semiHidden="1" w:unhideWhenUsed="1"/>
+    <w:lsdException w:name="Outline List 3" w:semiHidden="1" w:unhideWhenUsed="1"/>
+    <w:lsdException w:name="Table Simple 1" w:semiHidden="1" w:unhideWhenUsed="1"/>
+    <w:lsdException w:name="Table Simple 2" w:semiHidden="1" w:unhideWhenUsed="1"/>
+    <w:lsdException w:name="Table Simple 3" w:semiHidden="1" w:unhideWhenUsed="1"/>
+    <w:lsdException w:name="Table Classic 1" w:semiHidden="1" w:unhideWhenUsed="1"/>
+    <w:lsdException w:name="Table Classic 2" w:semiHidden="1" w:unhideWhenUsed="1"/>
+    <w:lsdException w:name="Table Classic 3" w:semiHidden="1" w:unhideWhenUsed="1"/>
+    <w:lsdException w:name="Table Classic 4" w:semiHidden="1" w:unhideWhenUsed="1"/>
+    <w:lsdException w:name="Table Colorful 1" w:semiHidden="1" w:unhideWhenUsed="1"/>
+    <w:lsdException w:name="Table Colorful 2" w:semiHidden="1" w:unhideWhenUsed="1"/>
+    <w:lsdException w:name="Table Colorful 3" w:semiHidden="1" w:unhideWhenUsed="1"/>
+    <w:lsdException w:name="Table Columns 1" w:semiHidden="1" w:unhideWhenUsed="1"/>
+    <w:lsdException w:name="Table Columns 2" w:semiHidden="1" w:unhideWhenUsed="1"/>
+    <w:lsdException w:name="Table Columns 3" w:semiHidden="1" w:unhideWhenUsed="1"/>
+    <w:lsdException w:name="Table Columns 4" w:semiHidden="1" w:unhideWhenUsed="1"/>
+    <w:lsdException w:name="Table Columns 5" w:semiHidden="1" w:unhideWhenUsed="1"/>
+    <w:lsdException w:name="Table Grid 1" w:semiHidden="1" w:unhideWhenUsed="1"/>
+    <w:lsdException w:name="Table Grid 2" w:semiHidden="1" w:unhideWhenUsed="1"/>
+    <w:lsdException w:name="Table Grid 3" w:semiHidden="1" w:unhideWhenUsed="1"/>
+    <w:lsdException w:name="Table Grid 4" w:semiHidden="1" w:unhideWhenUsed="1"/>
+    <w:lsdException w:name="Table Grid 5" w:semiHidden="1" w:unhideWhenUsed="1"/>
+    <w:lsdException w:name="Table Grid 6" w:semiHidden="1" w:unhideWhenUsed="1"/>
+    <w:lsdException w:name="Table Grid 7" w:semiHidden="1" w:unhideWhenUsed="1"/>
+    <w:lsdException w:name="Table Grid 8" w:semiHidden="1" w:unhideWhenUsed="1"/>
+    <w:lsdException w:name="Table List 1" w:semiHidden="1" w:unhideWhenUsed="1"/>
+    <w:lsdException w:name="Table List 2" w:semiHidden="1" w:unhideWhenUsed="1"/>
+    <w:lsdException w:name="Table List 3" w:semiHidden="1" w:unhideWhenUsed="1"/>
+    <w:lsdException w:name="Table List 4" w:semiHidden="1" w:unhideWhenUsed="1"/>
+    <w:lsdException w:name="Table List 5" w:semiHidden="1" w:unhideWhenUsed="1"/>
+    <w:lsdException w:name="Table List 6" w:semiHidden="1" w:unhideWhenUsed="1"/>
+    <w:lsdException w:name="Table List 7" w:semiHidden="1" w:unhideWhenUsed="1"/>
+    <w:lsdException w:name="Table List 8" w:semiHidden="1" w:unhideWhenUsed="1"/>
+    <w:lsdException w:name="Table 3D effects 1" w:semiHidden="1" w:unhideWhenUsed="1"/>
+    <w:lsdException w:name="Table 3D effects 2" w:semiHidden="1" w:unhideWhenUsed="1"/>
+    <w:lsdException w:name="Table 3D effects 3" w:semiHidden="1" w:unhideWhenUsed="1"/>
+    <w:lsdException w:name="Table Contemporary" w:semiHidden="1" w:unhideWhenUsed="1"/>
+    <w:lsdException w:name="Table Elegant" w:semiHidden="1" w:unhideWhenUsed="1"/>
+    <w:lsdException w:name="Table Professional" w:semiHidden="1" w:unhideWhenUsed="1"/>
+    <w:lsdException w:name="Table Subtle 1" w:semiHidden="1" w:unhideWhenUsed="1"/>
+    <w:lsdException w:name="Table Subtle 2" w:semiHidden="1" w:unhideWhenUsed="1"/>
+    <w:lsdException w:name="Table Web 1" w:semiHidden="1" w:unhideWhenUsed="1"/>
+    <w:lsdException w:name="Table Web 2" w:semiHidden="1" w:unhideWhenUsed="1"/>
+    <w:lsdException w:name="Table Web 3" w:semiHidden="1" w:unhideWhenUsed="1"/>
+    <w:lsdException w:name="Balloon Text" w:semiHidden="1" w:unhideWhenUsed="1"/>
+    <w:lsdException w:name="Table Grid" w:uiPriority="39"/>
+    <w:lsdException w:name="Table Theme" w:semiHidden="1" w:unhideWhenUsed="1"/>
+    <w:lsdException w:name="Note Level 1" w:semiHidden="1" w:unhideWhenUsed="1"/>
+    <w:lsdException w:name="Note Level 2" w:semiHidden="1" w:unhideWhenUsed="1"/>
+    <w:lsdException w:name="Note Level 3" w:semiHidden="1" w:unhideWhenUsed="1"/>
+    <w:lsdException w:name="Note Level 4" w:semiHidden="1" w:unhideWhenUsed="1"/>
+    <w:lsdException w:name="Note Level 5" w:semiHidden="1" w:unhideWhenUsed="1"/>
+    <w:lsdException w:name="Note Level 6" w:semiHidden="1" w:unhideWhenUsed="1"/>
+    <w:lsdException w:name="Note Level 7" w:semiHidden="1" w:unhideWhenUsed="1"/>
+    <w:lsdException w:name="Note Level 8" w:semiHidden="1" w:unhideWhenUsed="1"/>
+    <w:lsdException w:name="Note Level 9" w:semiHidden="1" w:unhideWhenUsed="1"/>
+    <w:lsdException w:name="Placeholder Text" w:semiHidden="1"/>
+    <w:lsdException w:name="No Spacing" w:uiPriority="1" w:qFormat="1"/>
+    <w:lsdException w:name="Light Shading" w:uiPriority="60"/>
+    <w:lsdException w:name="Light List" w:uiPriority="61"/>
+    <w:lsdException w:name="Light Grid" w:uiPriority="62"/>
+    <w:lsdException w:name="Medium Shading 1" w:uiPriority="63"/>
+    <w:lsdException w:name="Medium Shading 2" w:uiPriority="64"/>
+    <w:lsdException w:name="Medium List 1" w:uiPriority="65"/>
+    <w:lsdException w:name="Medium List 2" w:uiPriority="66"/>
+    <w:lsdException w:name="Medium Grid 1" w:uiPriority="67"/>
+    <w:lsdException w:name="Medium Grid 2" w:uiPriority="68"/>
+    <w:lsdException w:name="Medium Grid 3" w:uiPriority="69"/>
+    <w:lsdException w:name="Dark List" w:uiPriority="70"/>
+    <w:lsdException w:name="Colorful Shading" w:uiPriority="71"/>
+    <w:lsdException w:name="Colorful List" w:uiPriority="72"/>
+    <w:lsdException w:name="Colorful Grid" w:uiPriority="73"/>
+    <w:lsdException w:name="Light Shading Accent 1" w:uiPriority="60"/>
+    <w:lsdException w:name="Light List Accent 1" w:uiPriority="61"/>
+    <w:lsdException w:name="Light Grid Accent 1" w:uiPriority="62"/>
+    <w:lsdException w:name="Medium Shading 1 Accent 1" w:uiPriority="63"/>
+    <w:lsdException w:name="Medium Shading 2 Accent 1" w:uiPriority="64"/>
+    <w:lsdException w:name="Medium List 1 Accent 1" w:uiPriority="65"/>
+    <w:lsdException w:name="Revision" w:semiHidden="1"/>
+    <w:lsdException w:name="List Paragraph" w:uiPriority="34" w:qFormat="1"/>
+    <w:lsdException w:name="Quote" w:uiPriority="29" w:qFormat="1"/>
+    <w:lsdException w:name="Intense Quote" w:uiPriority="30" w:qFormat="1"/>
+    <w:lsdException w:name="Medium List 2 Accent 1" w:uiPriority="66"/>
+    <w:lsdException w:name="Medium Grid 1 Accent 1" w:uiPriority="67"/>
+    <w:lsdException w:name="Medium Grid 2 Accent 1" w:uiPriority="68"/>
+    <w:lsdException w:name="Medium Grid 3 Accent 1" w:uiPriority="69"/>
+    <w:lsdException w:name="Dark List Accent 1" w:uiPriority="70"/>
+    <w:lsdException w:name="Colorful Shading Accent 1" w:uiPriority="71"/>
+    <w:lsdException w:name="Colorful List Accent 1" w:uiPriority="72"/>
+    <w:lsdException w:name="Colorful Grid Accent 1" w:uiPriority="73"/>
+    <w:lsdException w:name="Light Shading Accent 2" w:uiPriority="60"/>
+    <w:lsdException w:name="Light List Accent 2" w:uiPriority="61"/>
+    <w:lsdException w:name="Light Grid Accent 2" w:uiPriority="62"/>
+    <w:lsdException w:name="Medium Shading 1 Accent 2" w:uiPriority="63"/>
+    <w:lsdException w:name="Medium Shading 2 Accent 2" w:uiPriority="64"/>
+    <w:lsdException w:name="Medium List 1 Accent 2" w:uiPriority="65"/>
+    <w:lsdException w:name="Medium List 2 Accent 2" w:uiPriority="66"/>
+    <w:lsdException w:name="Medium Grid 1 Accent 2" w:uiPriority="67"/>
+    <w:lsdException w:name="Medium Grid 2 Accent 2" w:uiPriority="68"/>
+    <w:lsdException w:name="Medium Grid 3 Accent 2" w:uiPriority="69"/>
+    <w:lsdException w:name="Dark List Accent 2" w:uiPriority="70"/>
+    <w:lsdException w:name="Colorful Shading Accent 2" w:uiPriority="71"/>
+    <w:lsdException w:name="Colorful List Accent 2" w:uiPriority="72"/>
+    <w:lsdException w:name="Colorful Grid Accent 2" w:uiPriority="73"/>
+    <w:lsdException w:name="Light Shading Accent 3" w:uiPriority="60"/>
+    <w:lsdException w:name="Light List Accent 3" w:uiPriority="61"/>
+    <w:lsdException w:name="Light Grid Accent 3" w:uiPriority="62"/>
+    <w:lsdException w:name="Medium Shading 1 Accent 3" w:uiPriority="63"/>
+    <w:lsdException w:name="Medium Shading 2 Accent 3" w:uiPriority="64"/>
+    <w:lsdException w:name="Medium List 1 Accent 3" w:uiPriority="65"/>
+    <w:lsdException w:name="Medium List 2 Accent 3" w:uiPriority="66"/>
+    <w:lsdException w:name="Medium Grid 1 Accent 3" w:uiPriority="67"/>
+    <w:lsdException w:name="Medium Grid 2 Accent 3" w:uiPriority="68"/>
+    <w:lsdException w:name="Medium Grid 3 Accent 3" w:uiPriority="69"/>
+    <w:lsdException w:name="Dark List Accent 3" w:uiPriority="70"/>
+    <w:lsdException w:name="Colorful Shading Accent 3" w:uiPriority="71"/>
+    <w:lsdException w:name="Colorful List Accent 3" w:uiPriority="72"/>
+    <w:lsdException w:name="Colorful Grid Accent 3" w:uiPriority="73"/>
+    <w:lsdException w:name="Light Shading Accent 4" w:uiPriority="60"/>
+    <w:lsdException w:name="Light List Accent 4" w:uiPriority="61"/>
+    <w:lsdException w:name="Light Grid Accent 4" w:uiPriority="62"/>
+    <w:lsdException w:name="Medium Shading 1 Accent 4" w:uiPriority="63"/>
+    <w:lsdException w:name="Medium Shading 2 Accent 4" w:uiPriority="64"/>
+    <w:lsdException w:name="Medium List 1 Accent 4" w:uiPriority="65"/>
+    <w:lsdException w:name="Medium List 2 Accent 4" w:uiPriority="66"/>
+    <w:lsdException w:name="Medium Grid 1 Accent 4" w:uiPriority="67"/>
+    <w:lsdException w:name="Medium Grid 2 Accent 4" w:uiPriority="68"/>
+    <w:lsdException w:name="Medium Grid 3 Accent 4" w:uiPriority="69"/>
+    <w:lsdException w:name="Dark List Accent 4" w:uiPriority="70"/>
+    <w:lsdException w:name="Colorful Shading Accent 4" w:uiPriority="71"/>
+    <w:lsdException w:name="Colorful List Accent 4" w:uiPriority="72"/>
+    <w:lsdException w:name="Colorful Grid Accent 4" w:uiPriority="73"/>
+    <w:lsdException w:name="Light Shading Accent 5" w:uiPriority="60"/>
+    <w:lsdException w:name="Light List Accent 5" w:uiPriority="61"/>
+    <w:lsdException w:name="Light Grid Accent 5" w:uiPriority="62"/>
+    <w:lsdException w:name="Medium Shading 1 Accent 5" w:uiPriority="63"/>
+    <w:lsdException w:name="Medium Shading 2 Accent 5" w:uiPriority="64"/>
+    <w:lsdException w:name="Medium List 1 Accent 5" w:uiPriority="65"/>
+    <w:lsdException w:name="Medium List 2 Accent 5" w:uiPriority="66"/>
+    <w:lsdException w:name="Medium Grid 1 Accent 5" w:uiPriority="67"/>
+    <w:lsdException w:name="Medium Grid 2 Accent 5" w:uiPriority="68"/>
+    <w:lsdException w:name="Medium Grid 3 Accent 5" w:uiPriority="69"/>
+    <w:lsdException w:name="Dark List Accent 5" w:uiPriority="70"/>
+    <w:lsdException w:name="Colorful Shading Accent 5" w:uiPriority="71"/>
+    <w:lsdException w:name="Colorful List Accent 5" w:uiPriority="72"/>
+    <w:lsdException w:name="Colorful Grid Accent 5" w:uiPriority="73"/>
+    <w:lsdException w:name="Light Shading Accent 6" w:uiPriority="60"/>
+    <w:lsdException w:name="Light List Accent 6" w:uiPriority="61"/>
+    <w:lsdException w:name="Light Grid Accent 6" w:uiPriority="62"/>
+    <w:lsdException w:name="Medium Shading 1 Accent 6" w:uiPriority="63"/>
+    <w:lsdException w:name="Medium Shading 2 Accent 6" w:uiPriority="64"/>
+    <w:lsdException w:name="Medium List 1 Accent 6" w:uiPriority="65"/>
+    <w:lsdException w:name="Medium List 2 Accent 6" w:uiPriority="66"/>
+    <w:lsdException w:name="Medium Grid 1 Accent 6" w:uiPriority="67"/>
+    <w:lsdException w:name="Medium Grid 2 Accent 6" w:uiPriority="68"/>
+    <w:lsdException w:name="Medium Grid 3 Accent 6" w:uiPriority="69"/>
+    <w:lsdException w:name="Dark List Accent 6" w:uiPriority="70"/>
+    <w:lsdException w:name="Colorful Shading Accent 6" w:uiPriority="71"/>
+    <w:lsdException w:name="Colorful List Accent 6" w:uiPriority="72"/>
+    <w:lsdException w:name="Colorful Grid Accent 6" w:uiPriority="73"/>
+    <w:lsdException w:name="Subtle Emphasis" w:uiPriority="19" w:qFormat="1"/>
+    <w:lsdException w:name="Intense Emphasis" w:uiPriority="21" w:qFormat="1"/>
+    <w:lsdException w:name="Subtle Reference" w:uiPriority="31" w:qFormat="1"/>
+    <w:lsdException w:name="Intense Reference" w:uiPriority="32" w:qFormat="1"/>
+    <w:lsdException w:name="Book Title" w:uiPriority="33" w:qFormat="1"/>
+    <w:lsdException w:name="Bibliography" w:semiHidden="1" w:uiPriority="37" w:unhideWhenUsed="1"/>
+    <w:lsdException w:name="TOC Heading" w:semiHidden="1" w:uiPriority="39" w:unhideWhenUsed="1" w:qFormat="1"/>
+    <w:lsdException w:name="Plain Table 1" w:uiPriority="41"/>
+    <w:lsdException w:name="Plain Table 2" w:uiPriority="42"/>
+    <w:lsdException w:name="Plain Table 3" w:uiPriority="43"/>
+    <w:lsdException w:name="Plain Table 4" w:uiPriority="44"/>
+    <w:lsdException w:name="Plain Table 5" w:uiPriority="45"/>
+    <w:lsdException w:name="Grid Table Light" w:uiPriority="40"/>
+    <w:lsdException w:name="Grid Table 1 Light" w:uiPriority="46"/>
+    <w:lsdException w:name="Grid Table 2" w:uiPriority="47"/>
+    <w:lsdException w:name="Grid Table 3" w:uiPriority="48"/>
+    <w:lsdException w:name="Grid Table 4" w:uiPriority="49"/>
+    <w:lsdException w:name="Grid Table 5 Dark" w:uiPriority="50"/>
+    <w:lsdException w:name="Grid Table 6 Colorful" w:uiPriority="51"/>
+    <w:lsdException w:name="Grid Table 7 Colorful" w:uiPriority="52"/>
+    <w:lsdException w:name="Grid Table 1 Light Accent 1" w:uiPriority="46"/>
+    <w:lsdException w:name="Grid Table 2 Accent 1" w:uiPriority="47"/>
+    <w:lsdException w:name="Grid Table 3 Accent 1" w:uiPriority="48"/>
+    <w:lsdException w:name="Grid Table 4 Accent 1" w:uiPriority="49"/>
+    <w:lsdException w:name="Grid Table 5 Dark Accent 1" w:uiPriority="50"/>
+    <w:lsdException w:name="Grid Table 6 Colorful Accent 1" w:uiPriority="51"/>
+    <w:lsdException w:name="Grid Table 7 Colorful Accent 1" w:uiPriority="52"/>
+    <w:lsdException w:name="Grid Table 1 Light Accent 2" w:uiPriority="46"/>
+    <w:lsdException w:name="Grid Table 2 Accent 2" w:uiPriority="47"/>
+    <w:lsdException w:name="Grid Table 3 Accent 2" w:uiPriority="48"/>
+    <w:lsdException w:name="Grid Table 4 Accent 2" w:uiPriority="49"/>
+    <w:lsdException w:name="Grid Table 5 Dark Accent 2" w:uiPriority="50"/>
+    <w:lsdException w:name="Grid Table 6 Colorful Accent 2" w:uiPriority="51"/>
+    <w:lsdException w:name="Grid Table 7 Colorful Accent 2" w:uiPriority="52"/>
+    <w:lsdException w:name="Grid Table 1 Light Accent 3" w:uiPriority="46"/>
+    <w:lsdException w:name="Grid Table 2 Accent 3" w:uiPriority="47"/>
+    <w:lsdException w:name="Grid Table 3 Accent 3" w:uiPriority="48"/>
+    <w:lsdException w:name="Grid Table 4 Accent 3" w:uiPriority="49"/>
+    <w:lsdException w:name="Grid Table 5 Dark Accent 3" w:uiPriority="50"/>
+    <w:lsdException w:name="Grid Table 6 Colorful Accent 3" w:uiPriority="51"/>
+    <w:lsdException w:name="Grid Table 7 Colorful Accent 3" w:uiPriority="52"/>
+    <w:lsdException w:name="Grid Table 1 Light Accent 4" w:uiPriority="46"/>
+    <w:lsdException w:name="Grid Table 2 Accent 4" w:uiPriority="47"/>
+    <w:lsdException w:name="Grid Table 3 Accent 4" w:uiPriority="48"/>
+    <w:lsdException w:name="Grid Table 4 Accent 4" w:uiPriority="49"/>
+    <w:lsdException w:name="Grid Table 5 Dark Accent 4" w:uiPriority="50"/>
+    <w:lsdException w:name="Grid Table 6 Colorful Accent 4" w:uiPriority="51"/>
+    <w:lsdException w:name="Grid Table 7 Colorful Accent 4" w:uiPriority="52"/>
+    <w:lsdException w:name="Grid Table 1 Light Accent 5" w:uiPriority="46"/>
+    <w:lsdException w:name="Grid Table 2 Accent 5" w:uiPriority="47"/>
+    <w:lsdException w:name="Grid Table 3 Accent 5" w:uiPriority="48"/>
+    <w:lsdException w:name="Grid Table 4 Accent 5" w:uiPriority="49"/>
+    <w:lsdException w:name="Grid Table 5 Dark Accent 5" w:uiPriority="50"/>
+    <w:lsdException w:name="Grid Table 6 Colorful Accent 5" w:uiPriority="51"/>
+    <w:lsdException w:name="Grid Table 7 Colorful Accent 5" w:uiPriority="52"/>
+    <w:lsdException w:name="Grid Table 1 Light Accent 6" w:uiPriority="46"/>
+    <w:lsdException w:name="Grid Table 2 Accent 6" w:uiPriority="47"/>
+    <w:lsdException w:name="Grid Table 3 Accent 6" w:uiPriority="48"/>
+    <w:lsdException w:name="Grid Table 4 Accent 6" w:uiPriority="49"/>
+    <w:lsdException w:name="Grid Table 5 Dark Accent 6" w:uiPriority="50"/>
+    <w:lsdException w:name="Grid Table 6 Colorful Accent 6" w:uiPriority="51"/>
+    <w:lsdException w:name="Grid Table 7 Colorful Accent 6" w:uiPriority="52"/>
+    <w:lsdException w:name="List Table 1 Light" w:uiPriority="46"/>
+    <w:lsdException w:name="List Table 2" w:uiPriority="47"/>
+    <w:lsdException w:name="List Table 3" w:uiPriority="48"/>
+    <w:lsdException w:name="List Table 4" w:uiPriority="49"/>
+    <w:lsdException w:name="List Table 5 Dark" w:uiPriority="50"/>
+    <w:lsdException w:name="List Table 6 Colorful" w:uiPriority="51"/>
+    <w:lsdException w:name="List Table 7 Colorful" w:uiPriority="52"/>
+    <w:lsdException w:name="List Table 1 Light Accent 1" w:uiPriority="46"/>
+    <w:lsdException w:name="List Table 2 Accent 1" w:uiPriority="47"/>
+    <w:lsdException w:name="List Table 3 Accent 1" w:uiPriority="48"/>
+    <w:lsdException w:name="List Table 4 Accent 1" w:uiPriority="49"/>
+    <w:lsdException w:name="List Table 5 Dark Accent 1" w:uiPriority="50"/>
+    <w:lsdException w:name="List Table 6 Colorful Accent 1" w:uiPriority="51"/>
+    <w:lsdException w:name="List Table 7 Colorful Accent 1" w:uiPriority="52"/>
+    <w:lsdException w:name="List Table 1 Light Accent 2" w:uiPriority="46"/>
+    <w:lsdException w:name="List Table 2 Accent 2" w:uiPriority="47"/>
+    <w:lsdException w:name="List Table 3 Accent 2" w:uiPriority="48"/>
+    <w:lsdException w:name="List Table 4 Accent 2" w:uiPriority="49"/>
+    <w:lsdException w:name="List Table 5 Dark Accent 2" w:uiPriority="50"/>
+    <w:lsdException w:name="List Table 6 Colorful Accent 2" w:uiPriority="51"/>
+    <w:lsdException w:name="List Table 7 Colorful Accent 2" w:uiPriority="52"/>
+    <w:lsdException w:name="List Table 1 Light Accent 3" w:uiPriority="46"/>
+    <w:lsdException w:name="List Table 2 Accent 3" w:uiPriority="47"/>
+    <w:lsdException w:name="List Table 3 Accent 3" w:uiPriority="48"/>
+    <w:lsdException w:name="List Table 4 Accent 3" w:uiPriority="49"/>
+    <w:lsdException w:name="List Table 5 Dark Accent 3" w:uiPriority="50"/>
+    <w:lsdException w:name="List Table 6 Colorful Accent 3" w:uiPriority="51"/>
+    <w:lsdException w:name="List Table 7 Colorful Accent 3" w:uiPriority="52"/>
+    <w:lsdException w:name="List Table 1 Light Accent 4" w:uiPriority="46"/>
+    <w:lsdException w:name="List Table 2 Accent 4" w:uiPriority="47"/>
+    <w:lsdException w:name="List Table 3 Accent 4" w:uiPriority="48"/>
+    <w:lsdException w:name="List Table 4 Accent 4" w:uiPriority="49"/>
+    <w:lsdException w:name="List Table 5 Dark Accent 4" w:uiPriority="50"/>
+    <w:lsdException w:name="List Table 6 Colorful Accent 4" w:uiPriority="51"/>
+    <w:lsdException w:name="List Table 7 Colorful Accent 4" w:uiPriority="52"/>
+    <w:lsdException w:name="List Table 1 Light Accent 5" w:uiPriority="46"/>
+    <w:lsdException w:name="List Table 2 Accent 5" w:uiPriority="47"/>
+    <w:lsdException w:name="List Table 3 Accent 5" w:uiPriority="48"/>
+    <w:lsdException w:name="List Table 4 Accent 5" w:uiPriority="49"/>
+    <w:lsdException w:name="List Table 5 Dark Accent 5" w:uiPriority="50"/>
+    <w:lsdException w:name="List Table 6 Colorful Accent 5" w:uiPriority="51"/>
+    <w:lsdException w:name="List Table 7 Colorful Accent 5" w:uiPriority="52"/>
+    <w:lsdException w:name="List Table 1 Light Accent 6" w:uiPriority="46"/>
+    <w:lsdException w:name="List Table 2 Accent 6" w:uiPriority="47"/>
+    <w:lsdException w:name="List Table 3 Accent 6" w:uiPriority="48"/>
+    <w:lsdException w:name="List Table 4 Accent 6" w:uiPriority="49"/>
+    <w:lsdException w:name="List Table 5 Dark Accent 6" w:uiPriority="50"/>
+    <w:lsdException w:name="List Table 6 Colorful Accent 6" w:uiPriority="51"/>
+    <w:lsdException w:name="List Table 7 Colorful Accent 6" w:uiPriority="52"/>
   </w:latentStyles>
   <w:style w:type="paragraph" w:default="1" w:styleId="Normal">
     <w:name w:val="Normal"/>
@@ -4779,13 +5082,13 @@
       <w:lang w:val="en-US" w:eastAsia="en-US"/>
     </w:rPr>
   </w:style>
-  <w:style w:type="character" w:default="1" w:styleId="Fuentedeprrafopredeter">
+  <w:style w:type="character" w:default="1" w:styleId="DefaultParagraphFont">
     <w:name w:val="Default Paragraph Font"/>
     <w:uiPriority w:val="1"/>
     <w:semiHidden/>
     <w:unhideWhenUsed/>
   </w:style>
-  <w:style w:type="table" w:default="1" w:styleId="Tablanormal">
+  <w:style w:type="table" w:default="1" w:styleId="TableNormal">
     <w:name w:val="Normal Table"/>
     <w:uiPriority w:val="99"/>
     <w:semiHidden/>
@@ -4800,13 +5103,13 @@
       </w:tblCellMar>
     </w:tblPr>
   </w:style>
-  <w:style w:type="numbering" w:default="1" w:styleId="Sinlista">
+  <w:style w:type="numbering" w:default="1" w:styleId="NoList">
     <w:name w:val="No List"/>
     <w:uiPriority w:val="99"/>
     <w:semiHidden/>
     <w:unhideWhenUsed/>
   </w:style>
-  <w:style w:type="character" w:styleId="Hipervnculo">
+  <w:style w:type="character" w:styleId="Hyperlink">
     <w:name w:val="Hyperlink"/>
     <w:rPr>
       <w:u w:val="single"/>
@@ -4878,7 +5181,7 @@
       <w:szCs w:val="24"/>
     </w:rPr>
   </w:style>
-  <w:style w:type="paragraph" w:styleId="Subttulo">
+  <w:style w:type="paragraph" w:styleId="Subtitle">
     <w:name w:val="Subtitle"/>
     <w:next w:val="Cuerpo2"/>
     <w:pPr>
@@ -4925,10 +5228,10 @@
       <w:color w:val="434343"/>
     </w:rPr>
   </w:style>
-  <w:style w:type="paragraph" w:styleId="Textodeglobo">
+  <w:style w:type="paragraph" w:styleId="BalloonText">
     <w:name w:val="Balloon Text"/>
     <w:basedOn w:val="Normal"/>
-    <w:link w:val="TextodegloboCar"/>
+    <w:link w:val="BalloonTextChar"/>
     <w:uiPriority w:val="99"/>
     <w:semiHidden/>
     <w:unhideWhenUsed/>
@@ -4939,357 +5242,10 @@
       <w:szCs w:val="16"/>
     </w:rPr>
   </w:style>
-  <w:style w:type="character" w:customStyle="1" w:styleId="TextodegloboCar">
-    <w:name w:val="Texto de globo Car"/>
-    <w:basedOn w:val="Fuentedeprrafopredeter"/>
-    <w:link w:val="Textodeglobo"/>
-    <w:uiPriority w:val="99"/>
-    <w:semiHidden/>
-    <w:rsid w:val="00845890"/>
-    <w:rPr>
-      <w:rFonts w:ascii="Tahoma" w:hAnsi="Tahoma" w:cs="Tahoma"/>
-      <w:sz w:val="16"/>
-      <w:szCs w:val="16"/>
-      <w:lang w:val="en-US" w:eastAsia="en-US"/>
-    </w:rPr>
-  </w:style>
-</w:styles>
-</file>
-
-<file path=word/stylesWithEffects.xml><?xml version="1.0" encoding="utf-8"?>
-<w:styles xmlns:wpc="http://schemas.microsoft.com/office/word/2010/wordprocessingCanvas" xmlns:mc="http://schemas.openxmlformats.org/markup-compatibility/2006" xmlns:o="urn:schemas-microsoft-com:office:office" xmlns:r="http://schemas.openxmlformats.org/officeDocument/2006/relationships" xmlns:m="http://schemas.openxmlformats.org/officeDocument/2006/math" xmlns:v="urn:schemas-microsoft-com:vml" xmlns:wp14="http://schemas.microsoft.com/office/word/2010/wordprocessingDrawing" xmlns:wp="http://schemas.openxmlformats.org/drawingml/2006/wordprocessingDrawing" xmlns:w10="urn:schemas-microsoft-com:office:word" xmlns:w="http://schemas.openxmlformats.org/wordprocessingml/2006/main" xmlns:w14="http://schemas.microsoft.com/office/word/2010/wordml" xmlns:wpg="http://schemas.microsoft.com/office/word/2010/wordprocessingGroup" xmlns:wpi="http://schemas.microsoft.com/office/word/2010/wordprocessingInk" xmlns:wne="http://schemas.microsoft.com/office/word/2006/wordml" xmlns:wps="http://schemas.microsoft.com/office/word/2010/wordprocessingShape" mc:Ignorable="w14 wp14">
-  <w:docDefaults>
-    <w:rPrDefault>
-      <w:rPr>
-        <w:rFonts w:ascii="Times New Roman" w:eastAsia="Arial Unicode MS" w:hAnsi="Times New Roman" w:cs="Times New Roman"/>
-        <w:bdr w:val="nil"/>
-        <w:lang w:val="es-ES_tradnl" w:eastAsia="es-ES_tradnl" w:bidi="ar-SA"/>
-      </w:rPr>
-    </w:rPrDefault>
-    <w:pPrDefault>
-      <w:pPr>
-        <w:pBdr>
-          <w:top w:val="nil"/>
-          <w:left w:val="nil"/>
-          <w:bottom w:val="nil"/>
-          <w:right w:val="nil"/>
-          <w:between w:val="nil"/>
-          <w:bar w:val="nil"/>
-        </w:pBdr>
-      </w:pPr>
-    </w:pPrDefault>
-  </w:docDefaults>
-  <w:latentStyles w:defLockedState="0" w:defUIPriority="99" w:defSemiHidden="1" w:defUnhideWhenUsed="1" w:defQFormat="0" w:count="267">
-    <w:lsdException w:name="Normal" w:semiHidden="0" w:uiPriority="0" w:unhideWhenUsed="0" w:qFormat="1"/>
-    <w:lsdException w:name="heading 1" w:semiHidden="0" w:uiPriority="9" w:unhideWhenUsed="0" w:qFormat="1"/>
-    <w:lsdException w:name="heading 2" w:uiPriority="9" w:qFormat="1"/>
-    <w:lsdException w:name="heading 3" w:uiPriority="9" w:qFormat="1"/>
-    <w:lsdException w:name="heading 4" w:uiPriority="9" w:qFormat="1"/>
-    <w:lsdException w:name="heading 5" w:uiPriority="9" w:qFormat="1"/>
-    <w:lsdException w:name="heading 6" w:uiPriority="9" w:qFormat="1"/>
-    <w:lsdException w:name="heading 7" w:uiPriority="9" w:qFormat="1"/>
-    <w:lsdException w:name="heading 8" w:uiPriority="9" w:qFormat="1"/>
-    <w:lsdException w:name="heading 9" w:uiPriority="9" w:qFormat="1"/>
-    <w:lsdException w:name="toc 1" w:uiPriority="39"/>
-    <w:lsdException w:name="toc 2" w:uiPriority="39"/>
-    <w:lsdException w:name="toc 3" w:uiPriority="39"/>
-    <w:lsdException w:name="toc 4" w:uiPriority="39"/>
-    <w:lsdException w:name="toc 5" w:uiPriority="39"/>
-    <w:lsdException w:name="toc 6" w:uiPriority="39"/>
-    <w:lsdException w:name="toc 7" w:uiPriority="39"/>
-    <w:lsdException w:name="toc 8" w:uiPriority="39"/>
-    <w:lsdException w:name="toc 9" w:uiPriority="39"/>
-    <w:lsdException w:name="caption" w:uiPriority="35" w:qFormat="1"/>
-    <w:lsdException w:name="Title" w:semiHidden="0" w:uiPriority="10" w:unhideWhenUsed="0" w:qFormat="1"/>
-    <w:lsdException w:name="Default Paragraph Font" w:uiPriority="1"/>
-    <w:lsdException w:name="Subtitle" w:semiHidden="0" w:uiPriority="11" w:unhideWhenUsed="0" w:qFormat="1"/>
-    <w:lsdException w:name="Strong" w:semiHidden="0" w:uiPriority="22" w:unhideWhenUsed="0" w:qFormat="1"/>
-    <w:lsdException w:name="Emphasis" w:semiHidden="0" w:uiPriority="20" w:unhideWhenUsed="0" w:qFormat="1"/>
-    <w:lsdException w:name="Table Grid" w:semiHidden="0" w:uiPriority="39" w:unhideWhenUsed="0"/>
-    <w:lsdException w:name="Placeholder Text" w:unhideWhenUsed="0"/>
-    <w:lsdException w:name="No Spacing" w:semiHidden="0" w:uiPriority="1" w:unhideWhenUsed="0" w:qFormat="1"/>
-    <w:lsdException w:name="Light Shading" w:semiHidden="0" w:uiPriority="60" w:unhideWhenUsed="0"/>
-    <w:lsdException w:name="Light List" w:semiHidden="0" w:uiPriority="61" w:unhideWhenUsed="0"/>
-    <w:lsdException w:name="Light Grid" w:semiHidden="0" w:uiPriority="62" w:unhideWhenUsed="0"/>
-    <w:lsdException w:name="Medium Shading 1" w:semiHidden="0" w:uiPriority="63" w:unhideWhenUsed="0"/>
-    <w:lsdException w:name="Medium Shading 2" w:semiHidden="0" w:uiPriority="64" w:unhideWhenUsed="0"/>
-    <w:lsdException w:name="Medium List 1" w:semiHidden="0" w:uiPriority="65" w:unhideWhenUsed="0"/>
-    <w:lsdException w:name="Medium List 2" w:semiHidden="0" w:uiPriority="66" w:unhideWhenUsed="0"/>
-    <w:lsdException w:name="Medium Grid 1" w:semiHidden="0" w:uiPriority="67" w:unhideWhenUsed="0"/>
-    <w:lsdException w:name="Medium Grid 2" w:semiHidden="0" w:uiPriority="68" w:unhideWhenUsed="0"/>
-    <w:lsdException w:name="Medium Grid 3" w:semiHidden="0" w:uiPriority="69" w:unhideWhenUsed="0"/>
-    <w:lsdException w:name="Dark List" w:semiHidden="0" w:uiPriority="70" w:unhideWhenUsed="0"/>
-    <w:lsdException w:name="Colorful Shading" w:semiHidden="0" w:uiPriority="71" w:unhideWhenUsed="0"/>
-    <w:lsdException w:name="Colorful List" w:semiHidden="0" w:uiPriority="72" w:unhideWhenUsed="0"/>
-    <w:lsdException w:name="Colorful Grid" w:semiHidden="0" w:uiPriority="73" w:unhideWhenUsed="0"/>
-    <w:lsdException w:name="Light Shading Accent 1" w:semiHidden="0" w:uiPriority="60" w:unhideWhenUsed="0"/>
-    <w:lsdException w:name="Light List Accent 1" w:semiHidden="0" w:uiPriority="61" w:unhideWhenUsed="0"/>
-    <w:lsdException w:name="Light Grid Accent 1" w:semiHidden="0" w:uiPriority="62" w:unhideWhenUsed="0"/>
-    <w:lsdException w:name="Medium Shading 1 Accent 1" w:semiHidden="0" w:uiPriority="63" w:unhideWhenUsed="0"/>
-    <w:lsdException w:name="Medium Shading 2 Accent 1" w:semiHidden="0" w:uiPriority="64" w:unhideWhenUsed="0"/>
-    <w:lsdException w:name="Medium List 1 Accent 1" w:semiHidden="0" w:uiPriority="65" w:unhideWhenUsed="0"/>
-    <w:lsdException w:name="Revision" w:unhideWhenUsed="0"/>
-    <w:lsdException w:name="List Paragraph" w:semiHidden="0" w:uiPriority="34" w:unhideWhenUsed="0" w:qFormat="1"/>
-    <w:lsdException w:name="Quote" w:semiHidden="0" w:uiPriority="29" w:unhideWhenUsed="0" w:qFormat="1"/>
-    <w:lsdException w:name="Intense Quote" w:semiHidden="0" w:uiPriority="30" w:unhideWhenUsed="0" w:qFormat="1"/>
-    <w:lsdException w:name="Medium List 2 Accent 1" w:semiHidden="0" w:uiPriority="66" w:unhideWhenUsed="0"/>
-    <w:lsdException w:name="Medium Grid 1 Accent 1" w:semiHidden="0" w:uiPriority="67" w:unhideWhenUsed="0"/>
-    <w:lsdException w:name="Medium Grid 2 Accent 1" w:semiHidden="0" w:uiPriority="68" w:unhideWhenUsed="0"/>
-    <w:lsdException w:name="Medium Grid 3 Accent 1" w:semiHidden="0" w:uiPriority="69" w:unhideWhenUsed="0"/>
-    <w:lsdException w:name="Dark List Accent 1" w:semiHidden="0" w:uiPriority="70" w:unhideWhenUsed="0"/>
-    <w:lsdException w:name="Colorful Shading Accent 1" w:semiHidden="0" w:uiPriority="71" w:unhideWhenUsed="0"/>
-    <w:lsdException w:name="Colorful List Accent 1" w:semiHidden="0" w:uiPriority="72" w:unhideWhenUsed="0"/>
-    <w:lsdException w:name="Colorful Grid Accent 1" w:semiHidden="0" w:uiPriority="73" w:unhideWhenUsed="0"/>
-    <w:lsdException w:name="Light Shading Accent 2" w:semiHidden="0" w:uiPriority="60" w:unhideWhenUsed="0"/>
-    <w:lsdException w:name="Light List Accent 2" w:semiHidden="0" w:uiPriority="61" w:unhideWhenUsed="0"/>
-    <w:lsdException w:name="Light Grid Accent 2" w:semiHidden="0" w:uiPriority="62" w:unhideWhenUsed="0"/>
-    <w:lsdException w:name="Medium Shading 1 Accent 2" w:semiHidden="0" w:uiPriority="63" w:unhideWhenUsed="0"/>
-    <w:lsdException w:name="Medium Shading 2 Accent 2" w:semiHidden="0" w:uiPriority="64" w:unhideWhenUsed="0"/>
-    <w:lsdException w:name="Medium List 1 Accent 2" w:semiHidden="0" w:uiPriority="65" w:unhideWhenUsed="0"/>
-    <w:lsdException w:name="Medium List 2 Accent 2" w:semiHidden="0" w:uiPriority="66" w:unhideWhenUsed="0"/>
-    <w:lsdException w:name="Medium Grid 1 Accent 2" w:semiHidden="0" w:uiPriority="67" w:unhideWhenUsed="0"/>
-    <w:lsdException w:name="Medium Grid 2 Accent 2" w:semiHidden="0" w:uiPriority="68" w:unhideWhenUsed="0"/>
-    <w:lsdException w:name="Medium Grid 3 Accent 2" w:semiHidden="0" w:uiPriority="69" w:unhideWhenUsed="0"/>
-    <w:lsdException w:name="Dark List Accent 2" w:semiHidden="0" w:uiPriority="70" w:unhideWhenUsed="0"/>
-    <w:lsdException w:name="Colorful Shading Accent 2" w:semiHidden="0" w:uiPriority="71" w:unhideWhenUsed="0"/>
-    <w:lsdException w:name="Colorful List Accent 2" w:semiHidden="0" w:uiPriority="72" w:unhideWhenUsed="0"/>
-    <w:lsdException w:name="Colorful Grid Accent 2" w:semiHidden="0" w:uiPriority="73" w:unhideWhenUsed="0"/>
-    <w:lsdException w:name="Light Shading Accent 3" w:semiHidden="0" w:uiPriority="60" w:unhideWhenUsed="0"/>
-    <w:lsdException w:name="Light List Accent 3" w:semiHidden="0" w:uiPriority="61" w:unhideWhenUsed="0"/>
-    <w:lsdException w:name="Light Grid Accent 3" w:semiHidden="0" w:uiPriority="62" w:unhideWhenUsed="0"/>
-    <w:lsdException w:name="Medium Shading 1 Accent 3" w:semiHidden="0" w:uiPriority="63" w:unhideWhenUsed="0"/>
-    <w:lsdException w:name="Medium Shading 2 Accent 3" w:semiHidden="0" w:uiPriority="64" w:unhideWhenUsed="0"/>
-    <w:lsdException w:name="Medium List 1 Accent 3" w:semiHidden="0" w:uiPriority="65" w:unhideWhenUsed="0"/>
-    <w:lsdException w:name="Medium List 2 Accent 3" w:semiHidden="0" w:uiPriority="66" w:unhideWhenUsed="0"/>
-    <w:lsdException w:name="Medium Grid 1 Accent 3" w:semiHidden="0" w:uiPriority="67" w:unhideWhenUsed="0"/>
-    <w:lsdException w:name="Medium Grid 2 Accent 3" w:semiHidden="0" w:uiPriority="68" w:unhideWhenUsed="0"/>
-    <w:lsdException w:name="Medium Grid 3 Accent 3" w:semiHidden="0" w:uiPriority="69" w:unhideWhenUsed="0"/>
-    <w:lsdException w:name="Dark List Accent 3" w:semiHidden="0" w:uiPriority="70" w:unhideWhenUsed="0"/>
-    <w:lsdException w:name="Colorful Shading Accent 3" w:semiHidden="0" w:uiPriority="71" w:unhideWhenUsed="0"/>
-    <w:lsdException w:name="Colorful List Accent 3" w:semiHidden="0" w:uiPriority="72" w:unhideWhenUsed="0"/>
-    <w:lsdException w:name="Colorful Grid Accent 3" w:semiHidden="0" w:uiPriority="73" w:unhideWhenUsed="0"/>
-    <w:lsdException w:name="Light Shading Accent 4" w:semiHidden="0" w:uiPriority="60" w:unhideWhenUsed="0"/>
-    <w:lsdException w:name="Light List Accent 4" w:semiHidden="0" w:uiPriority="61" w:unhideWhenUsed="0"/>
-    <w:lsdException w:name="Light Grid Accent 4" w:semiHidden="0" w:uiPriority="62" w:unhideWhenUsed="0"/>
-    <w:lsdException w:name="Medium Shading 1 Accent 4" w:semiHidden="0" w:uiPriority="63" w:unhideWhenUsed="0"/>
-    <w:lsdException w:name="Medium Shading 2 Accent 4" w:semiHidden="0" w:uiPriority="64" w:unhideWhenUsed="0"/>
-    <w:lsdException w:name="Medium List 1 Accent 4" w:semiHidden="0" w:uiPriority="65" w:unhideWhenUsed="0"/>
-    <w:lsdException w:name="Medium List 2 Accent 4" w:semiHidden="0" w:uiPriority="66" w:unhideWhenUsed="0"/>
-    <w:lsdException w:name="Medium Grid 1 Accent 4" w:semiHidden="0" w:uiPriority="67" w:unhideWhenUsed="0"/>
-    <w:lsdException w:name="Medium Grid 2 Accent 4" w:semiHidden="0" w:uiPriority="68" w:unhideWhenUsed="0"/>
-    <w:lsdException w:name="Medium Grid 3 Accent 4" w:semiHidden="0" w:uiPriority="69" w:unhideWhenUsed="0"/>
-    <w:lsdException w:name="Dark List Accent 4" w:semiHidden="0" w:uiPriority="70" w:unhideWhenUsed="0"/>
-    <w:lsdException w:name="Colorful Shading Accent 4" w:semiHidden="0" w:uiPriority="71" w:unhideWhenUsed="0"/>
-    <w:lsdException w:name="Colorful List Accent 4" w:semiHidden="0" w:uiPriority="72" w:unhideWhenUsed="0"/>
-    <w:lsdException w:name="Colorful Grid Accent 4" w:semiHidden="0" w:uiPriority="73" w:unhideWhenUsed="0"/>
-    <w:lsdException w:name="Light Shading Accent 5" w:semiHidden="0" w:uiPriority="60" w:unhideWhenUsed="0"/>
-    <w:lsdException w:name="Light List Accent 5" w:semiHidden="0" w:uiPriority="61" w:unhideWhenUsed="0"/>
-    <w:lsdException w:name="Light Grid Accent 5" w:semiHidden="0" w:uiPriority="62" w:unhideWhenUsed="0"/>
-    <w:lsdException w:name="Medium Shading 1 Accent 5" w:semiHidden="0" w:uiPriority="63" w:unhideWhenUsed="0"/>
-    <w:lsdException w:name="Medium Shading 2 Accent 5" w:semiHidden="0" w:uiPriority="64" w:unhideWhenUsed="0"/>
-    <w:lsdException w:name="Medium List 1 Accent 5" w:semiHidden="0" w:uiPriority="65" w:unhideWhenUsed="0"/>
-    <w:lsdException w:name="Medium List 2 Accent 5" w:semiHidden="0" w:uiPriority="66" w:unhideWhenUsed="0"/>
-    <w:lsdException w:name="Medium Grid 1 Accent 5" w:semiHidden="0" w:uiPriority="67" w:unhideWhenUsed="0"/>
-    <w:lsdException w:name="Medium Grid 2 Accent 5" w:semiHidden="0" w:uiPriority="68" w:unhideWhenUsed="0"/>
-    <w:lsdException w:name="Medium Grid 3 Accent 5" w:semiHidden="0" w:uiPriority="69" w:unhideWhenUsed="0"/>
-    <w:lsdException w:name="Dark List Accent 5" w:semiHidden="0" w:uiPriority="70" w:unhideWhenUsed="0"/>
-    <w:lsdException w:name="Colorful Shading Accent 5" w:semiHidden="0" w:uiPriority="71" w:unhideWhenUsed="0"/>
-    <w:lsdException w:name="Colorful List Accent 5" w:semiHidden="0" w:uiPriority="72" w:unhideWhenUsed="0"/>
-    <w:lsdException w:name="Colorful Grid Accent 5" w:semiHidden="0" w:uiPriority="73" w:unhideWhenUsed="0"/>
-    <w:lsdException w:name="Light Shading Accent 6" w:semiHidden="0" w:uiPriority="60" w:unhideWhenUsed="0"/>
-    <w:lsdException w:name="Light List Accent 6" w:semiHidden="0" w:uiPriority="61" w:unhideWhenUsed="0"/>
-    <w:lsdException w:name="Light Grid Accent 6" w:semiHidden="0" w:uiPriority="62" w:unhideWhenUsed="0"/>
-    <w:lsdException w:name="Medium Shading 1 Accent 6" w:semiHidden="0" w:uiPriority="63" w:unhideWhenUsed="0"/>
-    <w:lsdException w:name="Medium Shading 2 Accent 6" w:semiHidden="0" w:uiPriority="64" w:unhideWhenUsed="0"/>
-    <w:lsdException w:name="Medium List 1 Accent 6" w:semiHidden="0" w:uiPriority="65" w:unhideWhenUsed="0"/>
-    <w:lsdException w:name="Medium List 2 Accent 6" w:semiHidden="0" w:uiPriority="66" w:unhideWhenUsed="0"/>
-    <w:lsdException w:name="Medium Grid 1 Accent 6" w:semiHidden="0" w:uiPriority="67" w:unhideWhenUsed="0"/>
-    <w:lsdException w:name="Medium Grid 2 Accent 6" w:semiHidden="0" w:uiPriority="68" w:unhideWhenUsed="0"/>
-    <w:lsdException w:name="Medium Grid 3 Accent 6" w:semiHidden="0" w:uiPriority="69" w:unhideWhenUsed="0"/>
-    <w:lsdException w:name="Dark List Accent 6" w:semiHidden="0" w:uiPriority="70" w:unhideWhenUsed="0"/>
-    <w:lsdException w:name="Colorful Shading Accent 6" w:semiHidden="0" w:uiPriority="71" w:unhideWhenUsed="0"/>
-    <w:lsdException w:name="Colorful List Accent 6" w:semiHidden="0" w:uiPriority="72" w:unhideWhenUsed="0"/>
-    <w:lsdException w:name="Colorful Grid Accent 6" w:semiHidden="0" w:uiPriority="73" w:unhideWhenUsed="0"/>
-    <w:lsdException w:name="Subtle Emphasis" w:semiHidden="0" w:uiPriority="19" w:unhideWhenUsed="0" w:qFormat="1"/>
-    <w:lsdException w:name="Intense Emphasis" w:semiHidden="0" w:uiPriority="21" w:unhideWhenUsed="0" w:qFormat="1"/>
-    <w:lsdException w:name="Subtle Reference" w:semiHidden="0" w:uiPriority="31" w:unhideWhenUsed="0" w:qFormat="1"/>
-    <w:lsdException w:name="Intense Reference" w:semiHidden="0" w:uiPriority="32" w:unhideWhenUsed="0" w:qFormat="1"/>
-    <w:lsdException w:name="Book Title" w:semiHidden="0" w:uiPriority="33" w:unhideWhenUsed="0" w:qFormat="1"/>
-    <w:lsdException w:name="Bibliography" w:uiPriority="37"/>
-    <w:lsdException w:name="TOC Heading" w:uiPriority="39" w:qFormat="1"/>
-  </w:latentStyles>
-  <w:style w:type="paragraph" w:default="1" w:styleId="Normal">
-    <w:name w:val="Normal"/>
-    <w:rPr>
-      <w:sz w:val="24"/>
-      <w:szCs w:val="24"/>
-      <w:lang w:val="en-US" w:eastAsia="en-US"/>
-    </w:rPr>
-  </w:style>
-  <w:style w:type="character" w:default="1" w:styleId="Fuentedeprrafopredeter">
-    <w:name w:val="Default Paragraph Font"/>
-    <w:uiPriority w:val="1"/>
-    <w:semiHidden/>
-    <w:unhideWhenUsed/>
-  </w:style>
-  <w:style w:type="table" w:default="1" w:styleId="Tablanormal">
-    <w:name w:val="Normal Table"/>
-    <w:uiPriority w:val="99"/>
-    <w:semiHidden/>
-    <w:unhideWhenUsed/>
-    <w:tblPr>
-      <w:tblInd w:w="0" w:type="dxa"/>
-      <w:tblCellMar>
-        <w:top w:w="0" w:type="dxa"/>
-        <w:left w:w="108" w:type="dxa"/>
-        <w:bottom w:w="0" w:type="dxa"/>
-        <w:right w:w="108" w:type="dxa"/>
-      </w:tblCellMar>
-    </w:tblPr>
-  </w:style>
-  <w:style w:type="numbering" w:default="1" w:styleId="Sinlista">
-    <w:name w:val="No List"/>
-    <w:uiPriority w:val="99"/>
-    <w:semiHidden/>
-    <w:unhideWhenUsed/>
-  </w:style>
-  <w:style w:type="character" w:styleId="Hipervnculo">
-    <w:name w:val="Hyperlink"/>
-    <w:rPr>
-      <w:u w:val="single"/>
-    </w:rPr>
-  </w:style>
-  <w:style w:type="table" w:customStyle="1" w:styleId="TableNormal1">
-    <w:name w:val="Table Normal1"/>
-    <w:tblPr>
-      <w:tblInd w:w="0" w:type="dxa"/>
-      <w:tblCellMar>
-        <w:top w:w="0" w:type="dxa"/>
-        <w:left w:w="0" w:type="dxa"/>
-        <w:bottom w:w="0" w:type="dxa"/>
-        <w:right w:w="0" w:type="dxa"/>
-      </w:tblCellMar>
-    </w:tblPr>
-  </w:style>
-  <w:style w:type="paragraph" w:customStyle="1" w:styleId="Cabeceraypie">
-    <w:name w:val="Cabecera y pie"/>
-    <w:pPr>
-      <w:keepNext/>
-      <w:tabs>
-        <w:tab w:val="right" w:pos="9020"/>
-      </w:tabs>
-    </w:pPr>
-    <w:rPr>
-      <w:rFonts w:ascii="Baskerville" w:hAnsi="Baskerville" w:cs="Arial Unicode MS"/>
-      <w:caps/>
-      <w:color w:val="000000"/>
-    </w:rPr>
-  </w:style>
-  <w:style w:type="paragraph" w:customStyle="1" w:styleId="Cuerpo">
-    <w:name w:val="Cuerpo"/>
-    <w:pPr>
-      <w:spacing w:line="288" w:lineRule="auto"/>
-    </w:pPr>
-    <w:rPr>
-      <w:rFonts w:ascii="Baskerville" w:eastAsia="Baskerville" w:hAnsi="Baskerville" w:cs="Baskerville"/>
-      <w:color w:val="222222"/>
-      <w:sz w:val="28"/>
-      <w:szCs w:val="28"/>
-    </w:rPr>
-  </w:style>
-  <w:style w:type="paragraph" w:customStyle="1" w:styleId="Ttulo1">
-    <w:name w:val="Título1"/>
-    <w:next w:val="Cuerpo2"/>
-    <w:pPr>
-      <w:spacing w:after="120"/>
-      <w:jc w:val="center"/>
-      <w:outlineLvl w:val="0"/>
-    </w:pPr>
-    <w:rPr>
-      <w:rFonts w:ascii="Baskerville SemiBold" w:hAnsi="Baskerville SemiBold" w:cs="Arial Unicode MS"/>
-      <w:color w:val="4B7196"/>
-      <w:spacing w:val="6"/>
-      <w:sz w:val="64"/>
-      <w:szCs w:val="64"/>
-    </w:rPr>
-  </w:style>
-  <w:style w:type="paragraph" w:customStyle="1" w:styleId="Cuerpo2">
-    <w:name w:val="Cuerpo 2"/>
-    <w:pPr>
-      <w:spacing w:after="80" w:line="288" w:lineRule="auto"/>
-    </w:pPr>
-    <w:rPr>
-      <w:rFonts w:ascii="Baskerville" w:hAnsi="Baskerville" w:cs="Arial Unicode MS"/>
-      <w:color w:val="434343"/>
-      <w:sz w:val="24"/>
-      <w:szCs w:val="24"/>
-    </w:rPr>
-  </w:style>
-  <w:style w:type="paragraph" w:styleId="Subttulo">
-    <w:name w:val="Subtitle"/>
-    <w:next w:val="Cuerpo2"/>
-    <w:pPr>
-      <w:spacing w:after="160"/>
-      <w:jc w:val="center"/>
-      <w:outlineLvl w:val="1"/>
-    </w:pPr>
-    <w:rPr>
-      <w:rFonts w:ascii="Baskerville" w:eastAsia="Baskerville" w:hAnsi="Baskerville" w:cs="Baskerville"/>
-      <w:i/>
-      <w:iCs/>
-      <w:color w:val="5B422A"/>
-      <w:sz w:val="40"/>
-      <w:szCs w:val="40"/>
-    </w:rPr>
-  </w:style>
-  <w:style w:type="paragraph" w:customStyle="1" w:styleId="Encabezamiento">
-    <w:name w:val="Encabezamiento"/>
-    <w:next w:val="Cuerpo2"/>
-    <w:pPr>
-      <w:keepNext/>
-      <w:spacing w:after="160"/>
-      <w:jc w:val="center"/>
-      <w:outlineLvl w:val="0"/>
-    </w:pPr>
-    <w:rPr>
-      <w:rFonts w:ascii="Baskerville" w:hAnsi="Baskerville" w:cs="Arial Unicode MS"/>
-      <w:color w:val="5A5754"/>
-      <w:sz w:val="36"/>
-      <w:szCs w:val="36"/>
-    </w:rPr>
-  </w:style>
-  <w:style w:type="paragraph" w:customStyle="1" w:styleId="Estilodetabla4">
-    <w:name w:val="Estilo de tabla 4"/>
-    <w:rPr>
-      <w:rFonts w:ascii="Baskerville SemiBold" w:eastAsia="Baskerville SemiBold" w:hAnsi="Baskerville SemiBold" w:cs="Baskerville SemiBold"/>
-      <w:color w:val="434343"/>
-    </w:rPr>
-  </w:style>
-  <w:style w:type="paragraph" w:customStyle="1" w:styleId="Estilodetabla3">
-    <w:name w:val="Estilo de tabla 3"/>
-    <w:rPr>
-      <w:rFonts w:ascii="Baskerville" w:eastAsia="Baskerville" w:hAnsi="Baskerville" w:cs="Baskerville"/>
-      <w:color w:val="434343"/>
-    </w:rPr>
-  </w:style>
-  <w:style w:type="paragraph" w:styleId="Textodeglobo">
-    <w:name w:val="Balloon Text"/>
-    <w:basedOn w:val="Normal"/>
-    <w:link w:val="TextodegloboCar"/>
-    <w:uiPriority w:val="99"/>
-    <w:semiHidden/>
-    <w:unhideWhenUsed/>
-    <w:rsid w:val="00845890"/>
-    <w:rPr>
-      <w:rFonts w:ascii="Tahoma" w:hAnsi="Tahoma" w:cs="Tahoma"/>
-      <w:sz w:val="16"/>
-      <w:szCs w:val="16"/>
-    </w:rPr>
-  </w:style>
-  <w:style w:type="character" w:customStyle="1" w:styleId="TextodegloboCar">
-    <w:name w:val="Texto de globo Car"/>
-    <w:basedOn w:val="Fuentedeprrafopredeter"/>
-    <w:link w:val="Textodeglobo"/>
+  <w:style w:type="character" w:customStyle="1" w:styleId="BalloonTextChar">
+    <w:name w:val="Balloon Text Char"/>
+    <w:basedOn w:val="DefaultParagraphFont"/>
+    <w:link w:val="BalloonText"/>
     <w:uiPriority w:val="99"/>
     <w:semiHidden/>
     <w:rsid w:val="00845890"/>

</xml_diff>